<commit_message>
Alteração1:   tipos dos parâmetros.
Alterei os parametros para o tipo correto 'String'.
</commit_message>
<xml_diff>
--- a/Testes/RELATORIO-TESTE.docx
+++ b/Testes/RELATORIO-TESTE.docx
@@ -4425,6 +4425,235 @@
           <w:bCs/>
           <w:sz w:val="28"/>
           <w:szCs w:val="28"/>
+        </w:rPr>
+      </w:pPr>
+    </w:p>
+    <w:p>
+      <w:pPr>
+        <w:rPr>
+          <w:b/>
+          <w:bCs/>
+          <w:sz w:val="28"/>
+          <w:szCs w:val="28"/>
+        </w:rPr>
+      </w:pPr>
+      <w:r>
+        <w:rPr>
+          <w:b/>
+          <w:bCs/>
+          <w:sz w:val="28"/>
+          <w:szCs w:val="28"/>
+        </w:rPr>
+        <w:t xml:space="preserve">Alteração 1: </w:t>
+      </w:r>
+      <w:r>
+        <w:rPr>
+          <w:noProof/>
+        </w:rPr>
+        <w:drawing>
+          <wp:inline distT="0" distB="0" distL="0" distR="0" wp14:anchorId="5C4B58C5" wp14:editId="4EA19ACA">
+            <wp:extent cx="5400040" cy="473075"/>
+            <wp:effectExtent l="0" t="0" r="0" b="3175"/>
+            <wp:docPr id="1" name="Imagem 1"/>
+            <wp:cNvGraphicFramePr>
+              <a:graphicFrameLocks xmlns:a="http://schemas.openxmlformats.org/drawingml/2006/main" noChangeAspect="1"/>
+            </wp:cNvGraphicFramePr>
+            <a:graphic xmlns:a="http://schemas.openxmlformats.org/drawingml/2006/main">
+              <a:graphicData uri="http://schemas.openxmlformats.org/drawingml/2006/picture">
+                <pic:pic xmlns:pic="http://schemas.openxmlformats.org/drawingml/2006/picture">
+                  <pic:nvPicPr>
+                    <pic:cNvPr id="1" name=""/>
+                    <pic:cNvPicPr/>
+                  </pic:nvPicPr>
+                  <pic:blipFill>
+                    <a:blip r:embed="rId4"/>
+                    <a:stretch>
+                      <a:fillRect/>
+                    </a:stretch>
+                  </pic:blipFill>
+                  <pic:spPr>
+                    <a:xfrm>
+                      <a:off x="0" y="0"/>
+                      <a:ext cx="5400040" cy="473075"/>
+                    </a:xfrm>
+                    <a:prstGeom prst="rect">
+                      <a:avLst/>
+                    </a:prstGeom>
+                  </pic:spPr>
+                </pic:pic>
+              </a:graphicData>
+            </a:graphic>
+          </wp:inline>
+        </w:drawing>
+      </w:r>
+    </w:p>
+    <w:p>
+      <w:pPr>
+        <w:rPr>
+          <w:b/>
+          <w:bCs/>
+          <w:sz w:val="28"/>
+          <w:szCs w:val="28"/>
+        </w:rPr>
+      </w:pPr>
+      <w:r>
+        <w:rPr>
+          <w:noProof/>
+        </w:rPr>
+        <w:drawing>
+          <wp:inline distT="0" distB="0" distL="0" distR="0" wp14:anchorId="64A94700" wp14:editId="6770A632">
+            <wp:extent cx="5400040" cy="247650"/>
+            <wp:effectExtent l="0" t="0" r="0" b="0"/>
+            <wp:docPr id="2" name="Imagem 2"/>
+            <wp:cNvGraphicFramePr>
+              <a:graphicFrameLocks xmlns:a="http://schemas.openxmlformats.org/drawingml/2006/main" noChangeAspect="1"/>
+            </wp:cNvGraphicFramePr>
+            <a:graphic xmlns:a="http://schemas.openxmlformats.org/drawingml/2006/main">
+              <a:graphicData uri="http://schemas.openxmlformats.org/drawingml/2006/picture">
+                <pic:pic xmlns:pic="http://schemas.openxmlformats.org/drawingml/2006/picture">
+                  <pic:nvPicPr>
+                    <pic:cNvPr id="1" name=""/>
+                    <pic:cNvPicPr/>
+                  </pic:nvPicPr>
+                  <pic:blipFill>
+                    <a:blip r:embed="rId5"/>
+                    <a:stretch>
+                      <a:fillRect/>
+                    </a:stretch>
+                  </pic:blipFill>
+                  <pic:spPr>
+                    <a:xfrm>
+                      <a:off x="0" y="0"/>
+                      <a:ext cx="5400040" cy="247650"/>
+                    </a:xfrm>
+                    <a:prstGeom prst="rect">
+                      <a:avLst/>
+                    </a:prstGeom>
+                  </pic:spPr>
+                </pic:pic>
+              </a:graphicData>
+            </a:graphic>
+          </wp:inline>
+        </w:drawing>
+      </w:r>
+    </w:p>
+    <w:p>
+      <w:pPr>
+        <w:rPr>
+          <w:b/>
+          <w:bCs/>
+          <w:sz w:val="28"/>
+          <w:szCs w:val="28"/>
+        </w:rPr>
+      </w:pPr>
+      <w:r>
+        <w:rPr>
+          <w:b/>
+          <w:bCs/>
+          <w:sz w:val="28"/>
+          <w:szCs w:val="28"/>
+        </w:rPr>
+        <w:t>‘Resposta’ não é tipo, o tipo correto é ‘</w:t>
+      </w:r>
+      <w:proofErr w:type="spellStart"/>
+      <w:r>
+        <w:rPr>
+          <w:b/>
+          <w:bCs/>
+          <w:sz w:val="28"/>
+          <w:szCs w:val="28"/>
+        </w:rPr>
+        <w:t>String</w:t>
+      </w:r>
+      <w:proofErr w:type="spellEnd"/>
+      <w:r>
+        <w:rPr>
+          <w:b/>
+          <w:bCs/>
+          <w:sz w:val="28"/>
+          <w:szCs w:val="28"/>
+        </w:rPr>
+        <w:t xml:space="preserve">’, </w:t>
+      </w:r>
+      <w:proofErr w:type="spellStart"/>
+      <w:r>
+        <w:rPr>
+          <w:b/>
+          <w:bCs/>
+          <w:sz w:val="28"/>
+          <w:szCs w:val="28"/>
+        </w:rPr>
+        <w:t>confome</w:t>
+      </w:r>
+      <w:proofErr w:type="spellEnd"/>
+      <w:r>
+        <w:rPr>
+          <w:b/>
+          <w:bCs/>
+          <w:sz w:val="28"/>
+          <w:szCs w:val="28"/>
+        </w:rPr>
+        <w:t xml:space="preserve"> abaixo:</w:t>
+      </w:r>
+    </w:p>
+    <w:p>
+      <w:pPr>
+        <w:rPr>
+          <w:b/>
+          <w:bCs/>
+          <w:sz w:val="28"/>
+          <w:szCs w:val="28"/>
+        </w:rPr>
+      </w:pPr>
+      <w:r>
+        <w:rPr>
+          <w:noProof/>
+        </w:rPr>
+        <w:drawing>
+          <wp:inline distT="0" distB="0" distL="0" distR="0" wp14:anchorId="4C2EBA5D" wp14:editId="45A50EA1">
+            <wp:extent cx="5400040" cy="204470"/>
+            <wp:effectExtent l="0" t="0" r="0" b="5080"/>
+            <wp:docPr id="3" name="Imagem 3"/>
+            <wp:cNvGraphicFramePr>
+              <a:graphicFrameLocks xmlns:a="http://schemas.openxmlformats.org/drawingml/2006/main" noChangeAspect="1"/>
+            </wp:cNvGraphicFramePr>
+            <a:graphic xmlns:a="http://schemas.openxmlformats.org/drawingml/2006/main">
+              <a:graphicData uri="http://schemas.openxmlformats.org/drawingml/2006/picture">
+                <pic:pic xmlns:pic="http://schemas.openxmlformats.org/drawingml/2006/picture">
+                  <pic:nvPicPr>
+                    <pic:cNvPr id="1" name=""/>
+                    <pic:cNvPicPr/>
+                  </pic:nvPicPr>
+                  <pic:blipFill>
+                    <a:blip r:embed="rId6"/>
+                    <a:stretch>
+                      <a:fillRect/>
+                    </a:stretch>
+                  </pic:blipFill>
+                  <pic:spPr>
+                    <a:xfrm>
+                      <a:off x="0" y="0"/>
+                      <a:ext cx="5400040" cy="204470"/>
+                    </a:xfrm>
+                    <a:prstGeom prst="rect">
+                      <a:avLst/>
+                    </a:prstGeom>
+                  </pic:spPr>
+                </pic:pic>
+              </a:graphicData>
+            </a:graphic>
+          </wp:inline>
+        </w:drawing>
+      </w:r>
+    </w:p>
+    <w:p>
+      <w:pPr>
+        <w:rPr>
+          <w:b/>
+          <w:bCs/>
+          <w:sz w:val="28"/>
+          <w:szCs w:val="28"/>
+          <w:u w:val="single"/>
         </w:rPr>
       </w:pPr>
     </w:p>
@@ -4561,6 +4790,7 @@
     <w:lsdException w:name="HTML Sample" w:semiHidden="1" w:unhideWhenUsed="1"/>
     <w:lsdException w:name="HTML Typewriter" w:semiHidden="1" w:unhideWhenUsed="1"/>
     <w:lsdException w:name="HTML Variable" w:semiHidden="1" w:unhideWhenUsed="1"/>
+    <w:lsdException w:name="Normal Table" w:semiHidden="1" w:unhideWhenUsed="1"/>
     <w:lsdException w:name="annotation subject" w:semiHidden="1" w:unhideWhenUsed="1"/>
     <w:lsdException w:name="No List" w:semiHidden="1" w:unhideWhenUsed="1"/>
     <w:lsdException w:name="Outline List 1" w:semiHidden="1" w:unhideWhenUsed="1"/>
@@ -4607,8 +4837,10 @@
     <w:lsdException w:name="Table Subtle 2" w:semiHidden="1" w:unhideWhenUsed="1"/>
     <w:lsdException w:name="Table Web 1" w:semiHidden="1" w:unhideWhenUsed="1"/>
     <w:lsdException w:name="Table Web 2" w:semiHidden="1" w:unhideWhenUsed="1"/>
+    <w:lsdException w:name="Table Web 3" w:semiHidden="1" w:unhideWhenUsed="1"/>
     <w:lsdException w:name="Balloon Text" w:semiHidden="1" w:unhideWhenUsed="1"/>
     <w:lsdException w:name="Table Grid" w:uiPriority="39"/>
+    <w:lsdException w:name="Table Theme" w:semiHidden="1" w:unhideWhenUsed="1"/>
     <w:lsdException w:name="Placeholder Text" w:semiHidden="1"/>
     <w:lsdException w:name="No Spacing" w:uiPriority="1" w:qFormat="1"/>
     <w:lsdException w:name="Light Shading" w:uiPriority="60"/>

</xml_diff>

<commit_message>
Alteração 2: nova correção de variável
Alteração para o valor "Culpado".
</commit_message>
<xml_diff>
--- a/Testes/RELATORIO-TESTE.docx
+++ b/Testes/RELATORIO-TESTE.docx
@@ -4654,6 +4654,198 @@
           <w:sz w:val="28"/>
           <w:szCs w:val="28"/>
           <w:u w:val="single"/>
+        </w:rPr>
+      </w:pPr>
+      <w:r>
+        <w:rPr>
+          <w:b/>
+          <w:bCs/>
+          <w:sz w:val="28"/>
+          <w:szCs w:val="28"/>
+          <w:u w:val="single"/>
+        </w:rPr>
+        <w:t>Alteração 2:</w:t>
+      </w:r>
+    </w:p>
+    <w:p>
+      <w:pPr>
+        <w:rPr>
+          <w:b/>
+          <w:bCs/>
+          <w:sz w:val="28"/>
+          <w:szCs w:val="28"/>
+          <w:u w:val="single"/>
+        </w:rPr>
+      </w:pPr>
+      <w:r>
+        <w:rPr>
+          <w:noProof/>
+        </w:rPr>
+        <w:drawing>
+          <wp:inline distT="0" distB="0" distL="0" distR="0" wp14:anchorId="06FF8C7B" wp14:editId="14BCF7A5">
+            <wp:extent cx="4391025" cy="1390650"/>
+            <wp:effectExtent l="0" t="0" r="9525" b="0"/>
+            <wp:docPr id="4" name="Imagem 4"/>
+            <wp:cNvGraphicFramePr>
+              <a:graphicFrameLocks xmlns:a="http://schemas.openxmlformats.org/drawingml/2006/main" noChangeAspect="1"/>
+            </wp:cNvGraphicFramePr>
+            <a:graphic xmlns:a="http://schemas.openxmlformats.org/drawingml/2006/main">
+              <a:graphicData uri="http://schemas.openxmlformats.org/drawingml/2006/picture">
+                <pic:pic xmlns:pic="http://schemas.openxmlformats.org/drawingml/2006/picture">
+                  <pic:nvPicPr>
+                    <pic:cNvPr id="1" name=""/>
+                    <pic:cNvPicPr/>
+                  </pic:nvPicPr>
+                  <pic:blipFill>
+                    <a:blip r:embed="rId7"/>
+                    <a:stretch>
+                      <a:fillRect/>
+                    </a:stretch>
+                  </pic:blipFill>
+                  <pic:spPr>
+                    <a:xfrm>
+                      <a:off x="0" y="0"/>
+                      <a:ext cx="4391025" cy="1390650"/>
+                    </a:xfrm>
+                    <a:prstGeom prst="rect">
+                      <a:avLst/>
+                    </a:prstGeom>
+                  </pic:spPr>
+                </pic:pic>
+              </a:graphicData>
+            </a:graphic>
+          </wp:inline>
+        </w:drawing>
+      </w:r>
+    </w:p>
+    <w:p>
+      <w:pPr>
+        <w:rPr>
+          <w:b/>
+          <w:bCs/>
+          <w:sz w:val="28"/>
+          <w:szCs w:val="28"/>
+          <w:u w:val="single"/>
+        </w:rPr>
+      </w:pPr>
+      <w:r>
+        <w:rPr>
+          <w:noProof/>
+        </w:rPr>
+        <w:drawing>
+          <wp:inline distT="0" distB="0" distL="0" distR="0" wp14:anchorId="055AC8CA" wp14:editId="06D5977F">
+            <wp:extent cx="2714625" cy="866775"/>
+            <wp:effectExtent l="0" t="0" r="9525" b="9525"/>
+            <wp:docPr id="5" name="Imagem 5"/>
+            <wp:cNvGraphicFramePr>
+              <a:graphicFrameLocks xmlns:a="http://schemas.openxmlformats.org/drawingml/2006/main" noChangeAspect="1"/>
+            </wp:cNvGraphicFramePr>
+            <a:graphic xmlns:a="http://schemas.openxmlformats.org/drawingml/2006/main">
+              <a:graphicData uri="http://schemas.openxmlformats.org/drawingml/2006/picture">
+                <pic:pic xmlns:pic="http://schemas.openxmlformats.org/drawingml/2006/picture">
+                  <pic:nvPicPr>
+                    <pic:cNvPr id="1" name=""/>
+                    <pic:cNvPicPr/>
+                  </pic:nvPicPr>
+                  <pic:blipFill>
+                    <a:blip r:embed="rId8"/>
+                    <a:stretch>
+                      <a:fillRect/>
+                    </a:stretch>
+                  </pic:blipFill>
+                  <pic:spPr>
+                    <a:xfrm>
+                      <a:off x="0" y="0"/>
+                      <a:ext cx="2714625" cy="866775"/>
+                    </a:xfrm>
+                    <a:prstGeom prst="rect">
+                      <a:avLst/>
+                    </a:prstGeom>
+                  </pic:spPr>
+                </pic:pic>
+              </a:graphicData>
+            </a:graphic>
+          </wp:inline>
+        </w:drawing>
+      </w:r>
+    </w:p>
+    <w:p>
+      <w:pPr>
+        <w:rPr>
+          <w:b/>
+          <w:bCs/>
+          <w:sz w:val="28"/>
+          <w:szCs w:val="28"/>
+        </w:rPr>
+      </w:pPr>
+      <w:r>
+        <w:rPr>
+          <w:b/>
+          <w:bCs/>
+          <w:sz w:val="28"/>
+          <w:szCs w:val="28"/>
+        </w:rPr>
+        <w:lastRenderedPageBreak/>
+        <w:t>Resposta não é entendido como variável, impedindo que ocorra a comparação. O correto é ser igual “Culpado” ou “Inocente”, conforme abaixo:</w:t>
+      </w:r>
+    </w:p>
+    <w:p>
+      <w:pPr>
+        <w:rPr>
+          <w:b/>
+          <w:bCs/>
+          <w:sz w:val="28"/>
+          <w:szCs w:val="28"/>
+        </w:rPr>
+      </w:pPr>
+      <w:r>
+        <w:rPr>
+          <w:noProof/>
+        </w:rPr>
+        <w:drawing>
+          <wp:inline distT="0" distB="0" distL="0" distR="0" wp14:anchorId="7269FD5A" wp14:editId="6729593C">
+            <wp:extent cx="4410075" cy="2009775"/>
+            <wp:effectExtent l="0" t="0" r="9525" b="9525"/>
+            <wp:docPr id="6" name="Imagem 6"/>
+            <wp:cNvGraphicFramePr>
+              <a:graphicFrameLocks xmlns:a="http://schemas.openxmlformats.org/drawingml/2006/main" noChangeAspect="1"/>
+            </wp:cNvGraphicFramePr>
+            <a:graphic xmlns:a="http://schemas.openxmlformats.org/drawingml/2006/main">
+              <a:graphicData uri="http://schemas.openxmlformats.org/drawingml/2006/picture">
+                <pic:pic xmlns:pic="http://schemas.openxmlformats.org/drawingml/2006/picture">
+                  <pic:nvPicPr>
+                    <pic:cNvPr id="1" name=""/>
+                    <pic:cNvPicPr/>
+                  </pic:nvPicPr>
+                  <pic:blipFill>
+                    <a:blip r:embed="rId9"/>
+                    <a:stretch>
+                      <a:fillRect/>
+                    </a:stretch>
+                  </pic:blipFill>
+                  <pic:spPr>
+                    <a:xfrm>
+                      <a:off x="0" y="0"/>
+                      <a:ext cx="4410075" cy="2009775"/>
+                    </a:xfrm>
+                    <a:prstGeom prst="rect">
+                      <a:avLst/>
+                    </a:prstGeom>
+                  </pic:spPr>
+                </pic:pic>
+              </a:graphicData>
+            </a:graphic>
+          </wp:inline>
+        </w:drawing>
+      </w:r>
+    </w:p>
+    <w:p>
+      <w:pPr>
+        <w:rPr>
+          <w:b/>
+          <w:bCs/>
+          <w:sz w:val="28"/>
+          <w:szCs w:val="28"/>
         </w:rPr>
       </w:pPr>
     </w:p>

</xml_diff>

<commit_message>
Alteração 3: criação de variável
Criei a variável PENA_CONDENACAO_CUMPLICES e igualei-a a 1;
</commit_message>
<xml_diff>
--- a/Testes/RELATORIO-TESTE.docx
+++ b/Testes/RELATORIO-TESTE.docx
@@ -4827,6 +4827,153 @@
                     <a:xfrm>
                       <a:off x="0" y="0"/>
                       <a:ext cx="4410075" cy="2009775"/>
+                    </a:xfrm>
+                    <a:prstGeom prst="rect">
+                      <a:avLst/>
+                    </a:prstGeom>
+                  </pic:spPr>
+                </pic:pic>
+              </a:graphicData>
+            </a:graphic>
+          </wp:inline>
+        </w:drawing>
+      </w:r>
+    </w:p>
+    <w:p>
+      <w:pPr>
+        <w:rPr>
+          <w:b/>
+          <w:bCs/>
+          <w:sz w:val="28"/>
+          <w:szCs w:val="28"/>
+        </w:rPr>
+      </w:pPr>
+      <w:r>
+        <w:rPr>
+          <w:b/>
+          <w:bCs/>
+          <w:sz w:val="28"/>
+          <w:szCs w:val="28"/>
+        </w:rPr>
+        <w:t>Alteração 3:</w:t>
+      </w:r>
+    </w:p>
+    <w:p>
+      <w:pPr>
+        <w:rPr>
+          <w:b/>
+          <w:bCs/>
+          <w:sz w:val="28"/>
+          <w:szCs w:val="28"/>
+        </w:rPr>
+      </w:pPr>
+      <w:r>
+        <w:rPr>
+          <w:b/>
+          <w:bCs/>
+          <w:sz w:val="28"/>
+          <w:szCs w:val="28"/>
+        </w:rPr>
+        <w:t xml:space="preserve"> </w:t>
+      </w:r>
+      <w:r>
+        <w:rPr>
+          <w:noProof/>
+        </w:rPr>
+        <w:drawing>
+          <wp:inline distT="0" distB="0" distL="0" distR="0" wp14:anchorId="629ABE34" wp14:editId="657FB55E">
+            <wp:extent cx="3829050" cy="476250"/>
+            <wp:effectExtent l="0" t="0" r="0" b="0"/>
+            <wp:docPr id="7" name="Imagem 7"/>
+            <wp:cNvGraphicFramePr>
+              <a:graphicFrameLocks xmlns:a="http://schemas.openxmlformats.org/drawingml/2006/main" noChangeAspect="1"/>
+            </wp:cNvGraphicFramePr>
+            <a:graphic xmlns:a="http://schemas.openxmlformats.org/drawingml/2006/main">
+              <a:graphicData uri="http://schemas.openxmlformats.org/drawingml/2006/picture">
+                <pic:pic xmlns:pic="http://schemas.openxmlformats.org/drawingml/2006/picture">
+                  <pic:nvPicPr>
+                    <pic:cNvPr id="1" name=""/>
+                    <pic:cNvPicPr/>
+                  </pic:nvPicPr>
+                  <pic:blipFill>
+                    <a:blip r:embed="rId10"/>
+                    <a:stretch>
+                      <a:fillRect/>
+                    </a:stretch>
+                  </pic:blipFill>
+                  <pic:spPr>
+                    <a:xfrm>
+                      <a:off x="0" y="0"/>
+                      <a:ext cx="3829050" cy="476250"/>
+                    </a:xfrm>
+                    <a:prstGeom prst="rect">
+                      <a:avLst/>
+                    </a:prstGeom>
+                  </pic:spPr>
+                </pic:pic>
+              </a:graphicData>
+            </a:graphic>
+          </wp:inline>
+        </w:drawing>
+      </w:r>
+    </w:p>
+    <w:p>
+      <w:pPr>
+        <w:rPr>
+          <w:b/>
+          <w:bCs/>
+          <w:sz w:val="28"/>
+          <w:szCs w:val="28"/>
+        </w:rPr>
+      </w:pPr>
+      <w:r>
+        <w:rPr>
+          <w:b/>
+          <w:bCs/>
+          <w:sz w:val="28"/>
+          <w:szCs w:val="28"/>
+        </w:rPr>
+        <w:t>A variável PENA_CONDENACAO_CUMPLICES não tinha sido criada.</w:t>
+      </w:r>
+    </w:p>
+    <w:p>
+      <w:pPr>
+        <w:rPr>
+          <w:b/>
+          <w:bCs/>
+          <w:sz w:val="28"/>
+          <w:szCs w:val="28"/>
+        </w:rPr>
+      </w:pPr>
+      <w:r>
+        <w:rPr>
+          <w:noProof/>
+        </w:rPr>
+        <w:drawing>
+          <wp:inline distT="0" distB="0" distL="0" distR="0" wp14:anchorId="25B13627" wp14:editId="1A773808">
+            <wp:extent cx="3429000" cy="257175"/>
+            <wp:effectExtent l="0" t="0" r="0" b="9525"/>
+            <wp:docPr id="9" name="Imagem 9"/>
+            <wp:cNvGraphicFramePr>
+              <a:graphicFrameLocks xmlns:a="http://schemas.openxmlformats.org/drawingml/2006/main" noChangeAspect="1"/>
+            </wp:cNvGraphicFramePr>
+            <a:graphic xmlns:a="http://schemas.openxmlformats.org/drawingml/2006/main">
+              <a:graphicData uri="http://schemas.openxmlformats.org/drawingml/2006/picture">
+                <pic:pic xmlns:pic="http://schemas.openxmlformats.org/drawingml/2006/picture">
+                  <pic:nvPicPr>
+                    <pic:cNvPr id="1" name=""/>
+                    <pic:cNvPicPr/>
+                  </pic:nvPicPr>
+                  <pic:blipFill>
+                    <a:blip r:embed="rId11"/>
+                    <a:stretch>
+                      <a:fillRect/>
+                    </a:stretch>
+                  </pic:blipFill>
+                  <pic:spPr>
+                    <a:xfrm>
+                      <a:off x="0" y="0"/>
+                      <a:ext cx="3429000" cy="257175"/>
                     </a:xfrm>
                     <a:prstGeom prst="rect">
                       <a:avLst/>

</xml_diff>

<commit_message>
Alteração 4: arrumação de valores das variáveis.
3 variáveis tiveram seus valores arrumados.
</commit_message>
<xml_diff>
--- a/Testes/RELATORIO-TESTE.docx
+++ b/Testes/RELATORIO-TESTE.docx
@@ -4995,6 +4995,292 @@
           <w:szCs w:val="28"/>
         </w:rPr>
       </w:pPr>
+      <w:r>
+        <w:rPr>
+          <w:b/>
+          <w:bCs/>
+          <w:sz w:val="28"/>
+          <w:szCs w:val="28"/>
+        </w:rPr>
+        <w:t>Alteração 4:</w:t>
+      </w:r>
+    </w:p>
+    <w:p>
+      <w:pPr>
+        <w:rPr>
+          <w:b/>
+          <w:bCs/>
+          <w:sz w:val="28"/>
+          <w:szCs w:val="28"/>
+        </w:rPr>
+      </w:pPr>
+      <w:r>
+        <w:rPr>
+          <w:noProof/>
+        </w:rPr>
+        <w:drawing>
+          <wp:inline distT="0" distB="0" distL="0" distR="0" wp14:anchorId="1D9A02CB" wp14:editId="3869E73C">
+            <wp:extent cx="3238500" cy="361950"/>
+            <wp:effectExtent l="0" t="0" r="0" b="0"/>
+            <wp:docPr id="8" name="Imagem 8"/>
+            <wp:cNvGraphicFramePr>
+              <a:graphicFrameLocks xmlns:a="http://schemas.openxmlformats.org/drawingml/2006/main" noChangeAspect="1"/>
+            </wp:cNvGraphicFramePr>
+            <a:graphic xmlns:a="http://schemas.openxmlformats.org/drawingml/2006/main">
+              <a:graphicData uri="http://schemas.openxmlformats.org/drawingml/2006/picture">
+                <pic:pic xmlns:pic="http://schemas.openxmlformats.org/drawingml/2006/picture">
+                  <pic:nvPicPr>
+                    <pic:cNvPr id="1" name=""/>
+                    <pic:cNvPicPr/>
+                  </pic:nvPicPr>
+                  <pic:blipFill>
+                    <a:blip r:embed="rId12"/>
+                    <a:stretch>
+                      <a:fillRect/>
+                    </a:stretch>
+                  </pic:blipFill>
+                  <pic:spPr>
+                    <a:xfrm>
+                      <a:off x="0" y="0"/>
+                      <a:ext cx="3238500" cy="361950"/>
+                    </a:xfrm>
+                    <a:prstGeom prst="rect">
+                      <a:avLst/>
+                    </a:prstGeom>
+                  </pic:spPr>
+                </pic:pic>
+              </a:graphicData>
+            </a:graphic>
+          </wp:inline>
+        </w:drawing>
+      </w:r>
+    </w:p>
+    <w:p>
+      <w:pPr>
+        <w:rPr>
+          <w:b/>
+          <w:bCs/>
+          <w:sz w:val="28"/>
+          <w:szCs w:val="28"/>
+        </w:rPr>
+      </w:pPr>
+      <w:r>
+        <w:rPr>
+          <w:b/>
+          <w:bCs/>
+          <w:sz w:val="28"/>
+          <w:szCs w:val="28"/>
+        </w:rPr>
+        <w:t xml:space="preserve">O valor das variáveis está incorreto. Foi arrumado conforme a documentação. </w:t>
+      </w:r>
+    </w:p>
+    <w:p>
+      <w:pPr>
+        <w:rPr>
+          <w:b/>
+          <w:bCs/>
+          <w:sz w:val="28"/>
+          <w:szCs w:val="28"/>
+        </w:rPr>
+      </w:pPr>
+      <w:r>
+        <w:rPr>
+          <w:b/>
+          <w:bCs/>
+          <w:sz w:val="28"/>
+          <w:szCs w:val="28"/>
+        </w:rPr>
+        <w:t>Errado:</w:t>
+      </w:r>
+    </w:p>
+    <w:p>
+      <w:pPr>
+        <w:rPr>
+          <w:b/>
+          <w:bCs/>
+          <w:sz w:val="28"/>
+          <w:szCs w:val="28"/>
+        </w:rPr>
+      </w:pPr>
+      <w:r>
+        <w:rPr>
+          <w:noProof/>
+        </w:rPr>
+        <w:drawing>
+          <wp:inline distT="0" distB="0" distL="0" distR="0" wp14:anchorId="4046F4E8" wp14:editId="7D2E3514">
+            <wp:extent cx="3676650" cy="866775"/>
+            <wp:effectExtent l="0" t="0" r="0" b="9525"/>
+            <wp:docPr id="11" name="Imagem 11"/>
+            <wp:cNvGraphicFramePr>
+              <a:graphicFrameLocks xmlns:a="http://schemas.openxmlformats.org/drawingml/2006/main" noChangeAspect="1"/>
+            </wp:cNvGraphicFramePr>
+            <a:graphic xmlns:a="http://schemas.openxmlformats.org/drawingml/2006/main">
+              <a:graphicData uri="http://schemas.openxmlformats.org/drawingml/2006/picture">
+                <pic:pic xmlns:pic="http://schemas.openxmlformats.org/drawingml/2006/picture">
+                  <pic:nvPicPr>
+                    <pic:cNvPr id="1" name=""/>
+                    <pic:cNvPicPr/>
+                  </pic:nvPicPr>
+                  <pic:blipFill>
+                    <a:blip r:embed="rId13"/>
+                    <a:stretch>
+                      <a:fillRect/>
+                    </a:stretch>
+                  </pic:blipFill>
+                  <pic:spPr>
+                    <a:xfrm>
+                      <a:off x="0" y="0"/>
+                      <a:ext cx="3676650" cy="866775"/>
+                    </a:xfrm>
+                    <a:prstGeom prst="rect">
+                      <a:avLst/>
+                    </a:prstGeom>
+                  </pic:spPr>
+                </pic:pic>
+              </a:graphicData>
+            </a:graphic>
+          </wp:inline>
+        </w:drawing>
+      </w:r>
+    </w:p>
+    <w:p>
+      <w:pPr>
+        <w:rPr>
+          <w:b/>
+          <w:bCs/>
+          <w:sz w:val="28"/>
+          <w:szCs w:val="28"/>
+        </w:rPr>
+      </w:pPr>
+      <w:r>
+        <w:rPr>
+          <w:b/>
+          <w:bCs/>
+          <w:sz w:val="28"/>
+          <w:szCs w:val="28"/>
+        </w:rPr>
+        <w:t>Documentação:</w:t>
+      </w:r>
+    </w:p>
+    <w:p>
+      <w:pPr>
+        <w:rPr>
+          <w:b/>
+          <w:bCs/>
+          <w:sz w:val="28"/>
+          <w:szCs w:val="28"/>
+        </w:rPr>
+      </w:pPr>
+      <w:r>
+        <w:rPr>
+          <w:noProof/>
+        </w:rPr>
+        <w:lastRenderedPageBreak/>
+        <w:drawing>
+          <wp:inline distT="0" distB="0" distL="0" distR="0" wp14:anchorId="1EDB2E9A" wp14:editId="59978CA2">
+            <wp:extent cx="4067175" cy="1933575"/>
+            <wp:effectExtent l="0" t="0" r="9525" b="9525"/>
+            <wp:docPr id="10" name="Imagem 10"/>
+            <wp:cNvGraphicFramePr>
+              <a:graphicFrameLocks xmlns:a="http://schemas.openxmlformats.org/drawingml/2006/main" noChangeAspect="1"/>
+            </wp:cNvGraphicFramePr>
+            <a:graphic xmlns:a="http://schemas.openxmlformats.org/drawingml/2006/main">
+              <a:graphicData uri="http://schemas.openxmlformats.org/drawingml/2006/picture">
+                <pic:pic xmlns:pic="http://schemas.openxmlformats.org/drawingml/2006/picture">
+                  <pic:nvPicPr>
+                    <pic:cNvPr id="1" name=""/>
+                    <pic:cNvPicPr/>
+                  </pic:nvPicPr>
+                  <pic:blipFill>
+                    <a:blip r:embed="rId14"/>
+                    <a:stretch>
+                      <a:fillRect/>
+                    </a:stretch>
+                  </pic:blipFill>
+                  <pic:spPr>
+                    <a:xfrm>
+                      <a:off x="0" y="0"/>
+                      <a:ext cx="4067175" cy="1933575"/>
+                    </a:xfrm>
+                    <a:prstGeom prst="rect">
+                      <a:avLst/>
+                    </a:prstGeom>
+                  </pic:spPr>
+                </pic:pic>
+              </a:graphicData>
+            </a:graphic>
+          </wp:inline>
+        </w:drawing>
+      </w:r>
+    </w:p>
+    <w:p>
+      <w:pPr>
+        <w:rPr>
+          <w:b/>
+          <w:bCs/>
+          <w:sz w:val="28"/>
+          <w:szCs w:val="28"/>
+        </w:rPr>
+      </w:pPr>
+      <w:r>
+        <w:rPr>
+          <w:b/>
+          <w:bCs/>
+          <w:sz w:val="28"/>
+          <w:szCs w:val="28"/>
+        </w:rPr>
+        <w:t>Correto:</w:t>
+      </w:r>
+    </w:p>
+    <w:p>
+      <w:pPr>
+        <w:rPr>
+          <w:b/>
+          <w:bCs/>
+          <w:sz w:val="28"/>
+          <w:szCs w:val="28"/>
+        </w:rPr>
+      </w:pPr>
+      <w:r>
+        <w:rPr>
+          <w:noProof/>
+        </w:rPr>
+        <w:drawing>
+          <wp:inline distT="0" distB="0" distL="0" distR="0" wp14:anchorId="538097FD" wp14:editId="07539503">
+            <wp:extent cx="3790950" cy="942975"/>
+            <wp:effectExtent l="0" t="0" r="0" b="9525"/>
+            <wp:docPr id="12" name="Imagem 12"/>
+            <wp:cNvGraphicFramePr>
+              <a:graphicFrameLocks xmlns:a="http://schemas.openxmlformats.org/drawingml/2006/main" noChangeAspect="1"/>
+            </wp:cNvGraphicFramePr>
+            <a:graphic xmlns:a="http://schemas.openxmlformats.org/drawingml/2006/main">
+              <a:graphicData uri="http://schemas.openxmlformats.org/drawingml/2006/picture">
+                <pic:pic xmlns:pic="http://schemas.openxmlformats.org/drawingml/2006/picture">
+                  <pic:nvPicPr>
+                    <pic:cNvPr id="1" name=""/>
+                    <pic:cNvPicPr/>
+                  </pic:nvPicPr>
+                  <pic:blipFill>
+                    <a:blip r:embed="rId15"/>
+                    <a:stretch>
+                      <a:fillRect/>
+                    </a:stretch>
+                  </pic:blipFill>
+                  <pic:spPr>
+                    <a:xfrm>
+                      <a:off x="0" y="0"/>
+                      <a:ext cx="3790950" cy="942975"/>
+                    </a:xfrm>
+                    <a:prstGeom prst="rect">
+                      <a:avLst/>
+                    </a:prstGeom>
+                  </pic:spPr>
+                </pic:pic>
+              </a:graphicData>
+            </a:graphic>
+          </wp:inline>
+        </w:drawing>
+      </w:r>
     </w:p>
     <w:sectPr>
       <w:pgSz w:w="11906" w:h="16838"/>

</xml_diff>

<commit_message>
Alteração 5:  alteração de erros lógicos
Foram alterados dados incoerentes com a documentação. Não houve mais erros depois.
</commit_message>
<xml_diff>
--- a/Testes/RELATORIO-TESTE.docx
+++ b/Testes/RELATORIO-TESTE.docx
@@ -5280,6 +5280,1713 @@
             </a:graphic>
           </wp:inline>
         </w:drawing>
+      </w:r>
+    </w:p>
+    <w:p>
+      <w:pPr>
+        <w:rPr>
+          <w:b/>
+          <w:bCs/>
+          <w:sz w:val="28"/>
+          <w:szCs w:val="28"/>
+        </w:rPr>
+      </w:pPr>
+      <w:r>
+        <w:rPr>
+          <w:b/>
+          <w:bCs/>
+          <w:sz w:val="28"/>
+          <w:szCs w:val="28"/>
+        </w:rPr>
+        <w:t xml:space="preserve">Alteração 5: </w:t>
+      </w:r>
+    </w:p>
+    <w:p>
+      <w:pPr>
+        <w:rPr>
+          <w:b/>
+          <w:bCs/>
+          <w:sz w:val="28"/>
+          <w:szCs w:val="28"/>
+        </w:rPr>
+      </w:pPr>
+      <w:r>
+        <w:rPr>
+          <w:noProof/>
+        </w:rPr>
+        <w:drawing>
+          <wp:inline distT="0" distB="0" distL="0" distR="0" wp14:anchorId="61F275F9" wp14:editId="2DA4B0B1">
+            <wp:extent cx="4800600" cy="2057400"/>
+            <wp:effectExtent l="0" t="0" r="0" b="0"/>
+            <wp:docPr id="13" name="Imagem 13"/>
+            <wp:cNvGraphicFramePr>
+              <a:graphicFrameLocks xmlns:a="http://schemas.openxmlformats.org/drawingml/2006/main" noChangeAspect="1"/>
+            </wp:cNvGraphicFramePr>
+            <a:graphic xmlns:a="http://schemas.openxmlformats.org/drawingml/2006/main">
+              <a:graphicData uri="http://schemas.openxmlformats.org/drawingml/2006/picture">
+                <pic:pic xmlns:pic="http://schemas.openxmlformats.org/drawingml/2006/picture">
+                  <pic:nvPicPr>
+                    <pic:cNvPr id="1" name=""/>
+                    <pic:cNvPicPr/>
+                  </pic:nvPicPr>
+                  <pic:blipFill>
+                    <a:blip r:embed="rId16"/>
+                    <a:stretch>
+                      <a:fillRect/>
+                    </a:stretch>
+                  </pic:blipFill>
+                  <pic:spPr>
+                    <a:xfrm>
+                      <a:off x="0" y="0"/>
+                      <a:ext cx="4800600" cy="2057400"/>
+                    </a:xfrm>
+                    <a:prstGeom prst="rect">
+                      <a:avLst/>
+                    </a:prstGeom>
+                  </pic:spPr>
+                </pic:pic>
+              </a:graphicData>
+            </a:graphic>
+          </wp:inline>
+        </w:drawing>
+      </w:r>
+    </w:p>
+    <w:p>
+      <w:pPr>
+        <w:rPr>
+          <w:b/>
+          <w:bCs/>
+          <w:sz w:val="28"/>
+          <w:szCs w:val="28"/>
+        </w:rPr>
+      </w:pPr>
+      <w:r>
+        <w:rPr>
+          <w:b/>
+          <w:bCs/>
+          <w:sz w:val="28"/>
+          <w:szCs w:val="28"/>
+        </w:rPr>
+        <w:t>Erros na lógica comparado com a documentação.</w:t>
+      </w:r>
+    </w:p>
+    <w:p>
+      <w:pPr>
+        <w:rPr>
+          <w:b/>
+          <w:bCs/>
+          <w:sz w:val="28"/>
+          <w:szCs w:val="28"/>
+        </w:rPr>
+      </w:pPr>
+      <w:r>
+        <w:rPr>
+          <w:noProof/>
+        </w:rPr>
+        <w:lastRenderedPageBreak/>
+        <w:drawing>
+          <wp:inline distT="0" distB="0" distL="0" distR="0" wp14:anchorId="601BCC15" wp14:editId="18FE3B3B">
+            <wp:extent cx="5400040" cy="3995420"/>
+            <wp:effectExtent l="0" t="0" r="0" b="5080"/>
+            <wp:docPr id="14" name="Imagem 14"/>
+            <wp:cNvGraphicFramePr>
+              <a:graphicFrameLocks xmlns:a="http://schemas.openxmlformats.org/drawingml/2006/main" noChangeAspect="1"/>
+            </wp:cNvGraphicFramePr>
+            <a:graphic xmlns:a="http://schemas.openxmlformats.org/drawingml/2006/main">
+              <a:graphicData uri="http://schemas.openxmlformats.org/drawingml/2006/picture">
+                <pic:pic xmlns:pic="http://schemas.openxmlformats.org/drawingml/2006/picture">
+                  <pic:nvPicPr>
+                    <pic:cNvPr id="1" name=""/>
+                    <pic:cNvPicPr/>
+                  </pic:nvPicPr>
+                  <pic:blipFill>
+                    <a:blip r:embed="rId17"/>
+                    <a:stretch>
+                      <a:fillRect/>
+                    </a:stretch>
+                  </pic:blipFill>
+                  <pic:spPr>
+                    <a:xfrm>
+                      <a:off x="0" y="0"/>
+                      <a:ext cx="5400040" cy="3995420"/>
+                    </a:xfrm>
+                    <a:prstGeom prst="rect">
+                      <a:avLst/>
+                    </a:prstGeom>
+                  </pic:spPr>
+                </pic:pic>
+              </a:graphicData>
+            </a:graphic>
+          </wp:inline>
+        </w:drawing>
+      </w:r>
+    </w:p>
+    <w:p>
+      <w:pPr>
+        <w:rPr>
+          <w:b/>
+          <w:bCs/>
+          <w:sz w:val="28"/>
+          <w:szCs w:val="28"/>
+        </w:rPr>
+      </w:pPr>
+      <w:r>
+        <w:rPr>
+          <w:b/>
+          <w:bCs/>
+          <w:sz w:val="28"/>
+          <w:szCs w:val="28"/>
+        </w:rPr>
+        <w:t>Correto:</w:t>
+      </w:r>
+    </w:p>
+    <w:p>
+      <w:pPr>
+        <w:rPr>
+          <w:b/>
+          <w:bCs/>
+          <w:sz w:val="28"/>
+          <w:szCs w:val="28"/>
+        </w:rPr>
+      </w:pPr>
+      <w:r>
+        <w:rPr>
+          <w:noProof/>
+        </w:rPr>
+        <w:drawing>
+          <wp:inline distT="0" distB="0" distL="0" distR="0" wp14:anchorId="6ACFD00E" wp14:editId="400BB034">
+            <wp:extent cx="5400040" cy="2847975"/>
+            <wp:effectExtent l="0" t="0" r="0" b="9525"/>
+            <wp:docPr id="15" name="Imagem 15"/>
+            <wp:cNvGraphicFramePr>
+              <a:graphicFrameLocks xmlns:a="http://schemas.openxmlformats.org/drawingml/2006/main" noChangeAspect="1"/>
+            </wp:cNvGraphicFramePr>
+            <a:graphic xmlns:a="http://schemas.openxmlformats.org/drawingml/2006/main">
+              <a:graphicData uri="http://schemas.openxmlformats.org/drawingml/2006/picture">
+                <pic:pic xmlns:pic="http://schemas.openxmlformats.org/drawingml/2006/picture">
+                  <pic:nvPicPr>
+                    <pic:cNvPr id="1" name=""/>
+                    <pic:cNvPicPr/>
+                  </pic:nvPicPr>
+                  <pic:blipFill>
+                    <a:blip r:embed="rId18"/>
+                    <a:stretch>
+                      <a:fillRect/>
+                    </a:stretch>
+                  </pic:blipFill>
+                  <pic:spPr>
+                    <a:xfrm>
+                      <a:off x="0" y="0"/>
+                      <a:ext cx="5400040" cy="2847975"/>
+                    </a:xfrm>
+                    <a:prstGeom prst="rect">
+                      <a:avLst/>
+                    </a:prstGeom>
+                  </pic:spPr>
+                </pic:pic>
+              </a:graphicData>
+            </a:graphic>
+          </wp:inline>
+        </w:drawing>
+      </w:r>
+    </w:p>
+    <w:p>
+      <w:pPr>
+        <w:rPr>
+          <w:b/>
+          <w:bCs/>
+          <w:sz w:val="28"/>
+          <w:szCs w:val="28"/>
+        </w:rPr>
+      </w:pPr>
+      <w:r>
+        <w:rPr>
+          <w:b/>
+          <w:bCs/>
+          <w:sz w:val="28"/>
+          <w:szCs w:val="28"/>
+        </w:rPr>
+        <w:t>Depois disso, tudo funciona:</w:t>
+      </w:r>
+    </w:p>
+    <w:p>
+      <w:pPr>
+        <w:rPr>
+          <w:b/>
+          <w:bCs/>
+          <w:sz w:val="28"/>
+          <w:szCs w:val="28"/>
+        </w:rPr>
+      </w:pPr>
+      <w:r>
+        <w:rPr>
+          <w:b/>
+          <w:bCs/>
+          <w:sz w:val="28"/>
+          <w:szCs w:val="28"/>
+        </w:rPr>
+        <w:t>Código final</w:t>
+      </w:r>
+    </w:p>
+    <w:p>
+      <w:pPr>
+        <w:autoSpaceDE w:val="0"/>
+        <w:autoSpaceDN w:val="0"/>
+        <w:adjustRightInd w:val="0"/>
+        <w:spacing w:after="0" w:line="240" w:lineRule="auto"/>
+        <w:rPr>
+          <w:rFonts w:ascii="Consolas" w:hAnsi="Consolas" w:cs="Consolas"/>
+          <w:sz w:val="20"/>
+          <w:szCs w:val="20"/>
+        </w:rPr>
+      </w:pPr>
+    </w:p>
+    <w:p>
+      <w:pPr>
+        <w:autoSpaceDE w:val="0"/>
+        <w:autoSpaceDN w:val="0"/>
+        <w:adjustRightInd w:val="0"/>
+        <w:spacing w:after="0" w:line="240" w:lineRule="auto"/>
+        <w:rPr>
+          <w:rFonts w:ascii="Consolas" w:hAnsi="Consolas" w:cs="Consolas"/>
+          <w:sz w:val="20"/>
+          <w:szCs w:val="20"/>
+        </w:rPr>
+      </w:pPr>
+      <w:proofErr w:type="spellStart"/>
+      <w:r>
+        <w:rPr>
+          <w:rFonts w:ascii="Consolas" w:hAnsi="Consolas" w:cs="Consolas"/>
+          <w:b/>
+          <w:bCs/>
+          <w:color w:val="7F0055"/>
+          <w:sz w:val="20"/>
+          <w:szCs w:val="20"/>
+        </w:rPr>
+        <w:t>public</w:t>
+      </w:r>
+      <w:proofErr w:type="spellEnd"/>
+      <w:r>
+        <w:rPr>
+          <w:rFonts w:ascii="Consolas" w:hAnsi="Consolas" w:cs="Consolas"/>
+          <w:color w:val="000000"/>
+          <w:sz w:val="20"/>
+          <w:szCs w:val="20"/>
+        </w:rPr>
+        <w:t xml:space="preserve"> </w:t>
+      </w:r>
+      <w:proofErr w:type="spellStart"/>
+      <w:r>
+        <w:rPr>
+          <w:rFonts w:ascii="Consolas" w:hAnsi="Consolas" w:cs="Consolas"/>
+          <w:b/>
+          <w:bCs/>
+          <w:color w:val="7F0055"/>
+          <w:sz w:val="20"/>
+          <w:szCs w:val="20"/>
+        </w:rPr>
+        <w:t>class</w:t>
+      </w:r>
+      <w:proofErr w:type="spellEnd"/>
+      <w:r>
+        <w:rPr>
+          <w:rFonts w:ascii="Consolas" w:hAnsi="Consolas" w:cs="Consolas"/>
+          <w:color w:val="000000"/>
+          <w:sz w:val="20"/>
+          <w:szCs w:val="20"/>
+        </w:rPr>
+        <w:t xml:space="preserve"> </w:t>
+      </w:r>
+      <w:proofErr w:type="spellStart"/>
+      <w:r>
+        <w:rPr>
+          <w:rFonts w:ascii="Consolas" w:hAnsi="Consolas" w:cs="Consolas"/>
+          <w:color w:val="000000"/>
+          <w:sz w:val="20"/>
+          <w:szCs w:val="20"/>
+        </w:rPr>
+        <w:t>JulgamentoPrisioneiro</w:t>
+      </w:r>
+      <w:proofErr w:type="spellEnd"/>
+      <w:r>
+        <w:rPr>
+          <w:rFonts w:ascii="Consolas" w:hAnsi="Consolas" w:cs="Consolas"/>
+          <w:color w:val="000000"/>
+          <w:sz w:val="20"/>
+          <w:szCs w:val="20"/>
+        </w:rPr>
+        <w:t xml:space="preserve"> {</w:t>
+      </w:r>
+    </w:p>
+    <w:p>
+      <w:pPr>
+        <w:autoSpaceDE w:val="0"/>
+        <w:autoSpaceDN w:val="0"/>
+        <w:adjustRightInd w:val="0"/>
+        <w:spacing w:after="0" w:line="240" w:lineRule="auto"/>
+        <w:rPr>
+          <w:rFonts w:ascii="Consolas" w:hAnsi="Consolas" w:cs="Consolas"/>
+          <w:sz w:val="20"/>
+          <w:szCs w:val="20"/>
+        </w:rPr>
+      </w:pPr>
+      <w:r>
+        <w:rPr>
+          <w:rFonts w:ascii="Consolas" w:hAnsi="Consolas" w:cs="Consolas"/>
+          <w:color w:val="000000"/>
+          <w:sz w:val="20"/>
+          <w:szCs w:val="20"/>
+        </w:rPr>
+        <w:tab/>
+      </w:r>
+      <w:proofErr w:type="spellStart"/>
+      <w:r>
+        <w:rPr>
+          <w:rFonts w:ascii="Consolas" w:hAnsi="Consolas" w:cs="Consolas"/>
+          <w:b/>
+          <w:bCs/>
+          <w:color w:val="7F0055"/>
+          <w:sz w:val="20"/>
+          <w:szCs w:val="20"/>
+        </w:rPr>
+        <w:t>private</w:t>
+      </w:r>
+      <w:proofErr w:type="spellEnd"/>
+      <w:r>
+        <w:rPr>
+          <w:rFonts w:ascii="Consolas" w:hAnsi="Consolas" w:cs="Consolas"/>
+          <w:color w:val="000000"/>
+          <w:sz w:val="20"/>
+          <w:szCs w:val="20"/>
+        </w:rPr>
+        <w:t xml:space="preserve"> </w:t>
+      </w:r>
+      <w:proofErr w:type="spellStart"/>
+      <w:r>
+        <w:rPr>
+          <w:rFonts w:ascii="Consolas" w:hAnsi="Consolas" w:cs="Consolas"/>
+          <w:b/>
+          <w:bCs/>
+          <w:color w:val="7F0055"/>
+          <w:sz w:val="20"/>
+          <w:szCs w:val="20"/>
+        </w:rPr>
+        <w:t>int</w:t>
+      </w:r>
+      <w:proofErr w:type="spellEnd"/>
+      <w:r>
+        <w:rPr>
+          <w:rFonts w:ascii="Consolas" w:hAnsi="Consolas" w:cs="Consolas"/>
+          <w:color w:val="000000"/>
+          <w:sz w:val="20"/>
+          <w:szCs w:val="20"/>
+        </w:rPr>
+        <w:t xml:space="preserve"> </w:t>
+      </w:r>
+      <w:r>
+        <w:rPr>
+          <w:rFonts w:ascii="Consolas" w:hAnsi="Consolas" w:cs="Consolas"/>
+          <w:color w:val="0000C0"/>
+          <w:sz w:val="20"/>
+          <w:szCs w:val="20"/>
+        </w:rPr>
+        <w:t>PENA_INOCENCIA</w:t>
+      </w:r>
+      <w:r>
+        <w:rPr>
+          <w:rFonts w:ascii="Consolas" w:hAnsi="Consolas" w:cs="Consolas"/>
+          <w:color w:val="000000"/>
+          <w:sz w:val="20"/>
+          <w:szCs w:val="20"/>
+        </w:rPr>
+        <w:t xml:space="preserve"> = 0; </w:t>
+      </w:r>
+    </w:p>
+    <w:p>
+      <w:pPr>
+        <w:autoSpaceDE w:val="0"/>
+        <w:autoSpaceDN w:val="0"/>
+        <w:adjustRightInd w:val="0"/>
+        <w:spacing w:after="0" w:line="240" w:lineRule="auto"/>
+        <w:rPr>
+          <w:rFonts w:ascii="Consolas" w:hAnsi="Consolas" w:cs="Consolas"/>
+          <w:sz w:val="20"/>
+          <w:szCs w:val="20"/>
+        </w:rPr>
+      </w:pPr>
+      <w:r>
+        <w:rPr>
+          <w:rFonts w:ascii="Consolas" w:hAnsi="Consolas" w:cs="Consolas"/>
+          <w:color w:val="000000"/>
+          <w:sz w:val="20"/>
+          <w:szCs w:val="20"/>
+        </w:rPr>
+        <w:tab/>
+        <w:t xml:space="preserve">   </w:t>
+      </w:r>
+      <w:proofErr w:type="spellStart"/>
+      <w:r>
+        <w:rPr>
+          <w:rFonts w:ascii="Consolas" w:hAnsi="Consolas" w:cs="Consolas"/>
+          <w:b/>
+          <w:bCs/>
+          <w:color w:val="7F0055"/>
+          <w:sz w:val="20"/>
+          <w:szCs w:val="20"/>
+        </w:rPr>
+        <w:t>private</w:t>
+      </w:r>
+      <w:proofErr w:type="spellEnd"/>
+      <w:r>
+        <w:rPr>
+          <w:rFonts w:ascii="Consolas" w:hAnsi="Consolas" w:cs="Consolas"/>
+          <w:color w:val="000000"/>
+          <w:sz w:val="20"/>
+          <w:szCs w:val="20"/>
+        </w:rPr>
+        <w:t xml:space="preserve"> </w:t>
+      </w:r>
+      <w:proofErr w:type="spellStart"/>
+      <w:r>
+        <w:rPr>
+          <w:rFonts w:ascii="Consolas" w:hAnsi="Consolas" w:cs="Consolas"/>
+          <w:b/>
+          <w:bCs/>
+          <w:color w:val="7F0055"/>
+          <w:sz w:val="20"/>
+          <w:szCs w:val="20"/>
+        </w:rPr>
+        <w:t>int</w:t>
+      </w:r>
+      <w:proofErr w:type="spellEnd"/>
+      <w:r>
+        <w:rPr>
+          <w:rFonts w:ascii="Consolas" w:hAnsi="Consolas" w:cs="Consolas"/>
+          <w:color w:val="000000"/>
+          <w:sz w:val="20"/>
+          <w:szCs w:val="20"/>
+        </w:rPr>
+        <w:t xml:space="preserve"> </w:t>
+      </w:r>
+      <w:r>
+        <w:rPr>
+          <w:rFonts w:ascii="Consolas" w:hAnsi="Consolas" w:cs="Consolas"/>
+          <w:color w:val="0000C0"/>
+          <w:sz w:val="20"/>
+          <w:szCs w:val="20"/>
+        </w:rPr>
+        <w:t>PENA_CONDENACAO_</w:t>
+      </w:r>
+      <w:proofErr w:type="gramStart"/>
+      <w:r>
+        <w:rPr>
+          <w:rFonts w:ascii="Consolas" w:hAnsi="Consolas" w:cs="Consolas"/>
+          <w:color w:val="0000C0"/>
+          <w:sz w:val="20"/>
+          <w:szCs w:val="20"/>
+        </w:rPr>
+        <w:t>MUTUA</w:t>
+      </w:r>
+      <w:proofErr w:type="gramEnd"/>
+      <w:r>
+        <w:rPr>
+          <w:rFonts w:ascii="Consolas" w:hAnsi="Consolas" w:cs="Consolas"/>
+          <w:color w:val="000000"/>
+          <w:sz w:val="20"/>
+          <w:szCs w:val="20"/>
+        </w:rPr>
+        <w:t xml:space="preserve"> = 5; </w:t>
+      </w:r>
+    </w:p>
+    <w:p>
+      <w:pPr>
+        <w:autoSpaceDE w:val="0"/>
+        <w:autoSpaceDN w:val="0"/>
+        <w:adjustRightInd w:val="0"/>
+        <w:spacing w:after="0" w:line="240" w:lineRule="auto"/>
+        <w:rPr>
+          <w:rFonts w:ascii="Consolas" w:hAnsi="Consolas" w:cs="Consolas"/>
+          <w:sz w:val="20"/>
+          <w:szCs w:val="20"/>
+        </w:rPr>
+      </w:pPr>
+      <w:r>
+        <w:rPr>
+          <w:rFonts w:ascii="Consolas" w:hAnsi="Consolas" w:cs="Consolas"/>
+          <w:color w:val="000000"/>
+          <w:sz w:val="20"/>
+          <w:szCs w:val="20"/>
+        </w:rPr>
+        <w:tab/>
+        <w:t xml:space="preserve">   </w:t>
+      </w:r>
+      <w:proofErr w:type="spellStart"/>
+      <w:r>
+        <w:rPr>
+          <w:rFonts w:ascii="Consolas" w:hAnsi="Consolas" w:cs="Consolas"/>
+          <w:b/>
+          <w:bCs/>
+          <w:color w:val="7F0055"/>
+          <w:sz w:val="20"/>
+          <w:szCs w:val="20"/>
+        </w:rPr>
+        <w:t>private</w:t>
+      </w:r>
+      <w:proofErr w:type="spellEnd"/>
+      <w:r>
+        <w:rPr>
+          <w:rFonts w:ascii="Consolas" w:hAnsi="Consolas" w:cs="Consolas"/>
+          <w:color w:val="000000"/>
+          <w:sz w:val="20"/>
+          <w:szCs w:val="20"/>
+        </w:rPr>
+        <w:t xml:space="preserve"> </w:t>
+      </w:r>
+      <w:proofErr w:type="spellStart"/>
+      <w:r>
+        <w:rPr>
+          <w:rFonts w:ascii="Consolas" w:hAnsi="Consolas" w:cs="Consolas"/>
+          <w:b/>
+          <w:bCs/>
+          <w:color w:val="7F0055"/>
+          <w:sz w:val="20"/>
+          <w:szCs w:val="20"/>
+        </w:rPr>
+        <w:t>int</w:t>
+      </w:r>
+      <w:proofErr w:type="spellEnd"/>
+      <w:r>
+        <w:rPr>
+          <w:rFonts w:ascii="Consolas" w:hAnsi="Consolas" w:cs="Consolas"/>
+          <w:color w:val="000000"/>
+          <w:sz w:val="20"/>
+          <w:szCs w:val="20"/>
+        </w:rPr>
+        <w:t xml:space="preserve"> </w:t>
+      </w:r>
+      <w:r>
+        <w:rPr>
+          <w:rFonts w:ascii="Consolas" w:hAnsi="Consolas" w:cs="Consolas"/>
+          <w:color w:val="0000C0"/>
+          <w:sz w:val="20"/>
+          <w:szCs w:val="20"/>
+        </w:rPr>
+        <w:t>PENA_CONDENACAO_INDIVIDUAL</w:t>
+      </w:r>
+      <w:r>
+        <w:rPr>
+          <w:rFonts w:ascii="Consolas" w:hAnsi="Consolas" w:cs="Consolas"/>
+          <w:color w:val="000000"/>
+          <w:sz w:val="20"/>
+          <w:szCs w:val="20"/>
+        </w:rPr>
+        <w:t xml:space="preserve"> = 10; </w:t>
+      </w:r>
+    </w:p>
+    <w:p>
+      <w:pPr>
+        <w:autoSpaceDE w:val="0"/>
+        <w:autoSpaceDN w:val="0"/>
+        <w:adjustRightInd w:val="0"/>
+        <w:spacing w:after="0" w:line="240" w:lineRule="auto"/>
+        <w:rPr>
+          <w:rFonts w:ascii="Consolas" w:hAnsi="Consolas" w:cs="Consolas"/>
+          <w:sz w:val="20"/>
+          <w:szCs w:val="20"/>
+        </w:rPr>
+      </w:pPr>
+      <w:r>
+        <w:rPr>
+          <w:rFonts w:ascii="Consolas" w:hAnsi="Consolas" w:cs="Consolas"/>
+          <w:color w:val="000000"/>
+          <w:sz w:val="20"/>
+          <w:szCs w:val="20"/>
+        </w:rPr>
+        <w:lastRenderedPageBreak/>
+        <w:tab/>
+        <w:t xml:space="preserve">   </w:t>
+      </w:r>
+      <w:proofErr w:type="spellStart"/>
+      <w:r>
+        <w:rPr>
+          <w:rFonts w:ascii="Consolas" w:hAnsi="Consolas" w:cs="Consolas"/>
+          <w:b/>
+          <w:bCs/>
+          <w:color w:val="7F0055"/>
+          <w:sz w:val="20"/>
+          <w:szCs w:val="20"/>
+        </w:rPr>
+        <w:t>private</w:t>
+      </w:r>
+      <w:proofErr w:type="spellEnd"/>
+      <w:r>
+        <w:rPr>
+          <w:rFonts w:ascii="Consolas" w:hAnsi="Consolas" w:cs="Consolas"/>
+          <w:color w:val="000000"/>
+          <w:sz w:val="20"/>
+          <w:szCs w:val="20"/>
+        </w:rPr>
+        <w:t xml:space="preserve"> </w:t>
+      </w:r>
+      <w:proofErr w:type="spellStart"/>
+      <w:r>
+        <w:rPr>
+          <w:rFonts w:ascii="Consolas" w:hAnsi="Consolas" w:cs="Consolas"/>
+          <w:b/>
+          <w:bCs/>
+          <w:color w:val="7F0055"/>
+          <w:sz w:val="20"/>
+          <w:szCs w:val="20"/>
+        </w:rPr>
+        <w:t>int</w:t>
+      </w:r>
+      <w:proofErr w:type="spellEnd"/>
+      <w:r>
+        <w:rPr>
+          <w:rFonts w:ascii="Consolas" w:hAnsi="Consolas" w:cs="Consolas"/>
+          <w:color w:val="000000"/>
+          <w:sz w:val="20"/>
+          <w:szCs w:val="20"/>
+        </w:rPr>
+        <w:t xml:space="preserve"> </w:t>
+      </w:r>
+      <w:r>
+        <w:rPr>
+          <w:rFonts w:ascii="Consolas" w:hAnsi="Consolas" w:cs="Consolas"/>
+          <w:color w:val="0000C0"/>
+          <w:sz w:val="20"/>
+          <w:szCs w:val="20"/>
+        </w:rPr>
+        <w:t>PENA_CONDENACAO_CUMPLICES</w:t>
+      </w:r>
+      <w:r>
+        <w:rPr>
+          <w:rFonts w:ascii="Consolas" w:hAnsi="Consolas" w:cs="Consolas"/>
+          <w:color w:val="000000"/>
+          <w:sz w:val="20"/>
+          <w:szCs w:val="20"/>
+        </w:rPr>
+        <w:t xml:space="preserve"> = 1;</w:t>
+      </w:r>
+    </w:p>
+    <w:p>
+      <w:pPr>
+        <w:autoSpaceDE w:val="0"/>
+        <w:autoSpaceDN w:val="0"/>
+        <w:adjustRightInd w:val="0"/>
+        <w:spacing w:after="0" w:line="240" w:lineRule="auto"/>
+        <w:rPr>
+          <w:rFonts w:ascii="Consolas" w:hAnsi="Consolas" w:cs="Consolas"/>
+          <w:sz w:val="20"/>
+          <w:szCs w:val="20"/>
+        </w:rPr>
+      </w:pPr>
+      <w:r>
+        <w:rPr>
+          <w:rFonts w:ascii="Consolas" w:hAnsi="Consolas" w:cs="Consolas"/>
+          <w:color w:val="000000"/>
+          <w:sz w:val="20"/>
+          <w:szCs w:val="20"/>
+        </w:rPr>
+        <w:tab/>
+        <w:t xml:space="preserve"> </w:t>
+      </w:r>
+    </w:p>
+    <w:p>
+      <w:pPr>
+        <w:autoSpaceDE w:val="0"/>
+        <w:autoSpaceDN w:val="0"/>
+        <w:adjustRightInd w:val="0"/>
+        <w:spacing w:after="0" w:line="240" w:lineRule="auto"/>
+        <w:rPr>
+          <w:rFonts w:ascii="Consolas" w:hAnsi="Consolas" w:cs="Consolas"/>
+          <w:sz w:val="20"/>
+          <w:szCs w:val="20"/>
+        </w:rPr>
+      </w:pPr>
+      <w:r>
+        <w:rPr>
+          <w:rFonts w:ascii="Consolas" w:hAnsi="Consolas" w:cs="Consolas"/>
+          <w:color w:val="000000"/>
+          <w:sz w:val="20"/>
+          <w:szCs w:val="20"/>
+        </w:rPr>
+        <w:tab/>
+        <w:t xml:space="preserve">   </w:t>
+      </w:r>
+      <w:proofErr w:type="spellStart"/>
+      <w:r>
+        <w:rPr>
+          <w:rFonts w:ascii="Consolas" w:hAnsi="Consolas" w:cs="Consolas"/>
+          <w:b/>
+          <w:bCs/>
+          <w:color w:val="7F0055"/>
+          <w:sz w:val="20"/>
+          <w:szCs w:val="20"/>
+        </w:rPr>
+        <w:t>public</w:t>
+      </w:r>
+      <w:proofErr w:type="spellEnd"/>
+      <w:r>
+        <w:rPr>
+          <w:rFonts w:ascii="Consolas" w:hAnsi="Consolas" w:cs="Consolas"/>
+          <w:color w:val="000000"/>
+          <w:sz w:val="20"/>
+          <w:szCs w:val="20"/>
+        </w:rPr>
+        <w:t xml:space="preserve"> </w:t>
+      </w:r>
+      <w:proofErr w:type="spellStart"/>
+      <w:r>
+        <w:rPr>
+          <w:rFonts w:ascii="Consolas" w:hAnsi="Consolas" w:cs="Consolas"/>
+          <w:b/>
+          <w:bCs/>
+          <w:color w:val="7F0055"/>
+          <w:sz w:val="20"/>
+          <w:szCs w:val="20"/>
+        </w:rPr>
+        <w:t>int</w:t>
+      </w:r>
+      <w:proofErr w:type="spellEnd"/>
+      <w:r>
+        <w:rPr>
+          <w:rFonts w:ascii="Consolas" w:hAnsi="Consolas" w:cs="Consolas"/>
+          <w:color w:val="000000"/>
+          <w:sz w:val="20"/>
+          <w:szCs w:val="20"/>
+        </w:rPr>
+        <w:t xml:space="preserve"> </w:t>
+      </w:r>
+      <w:proofErr w:type="spellStart"/>
+      <w:proofErr w:type="gramStart"/>
+      <w:r>
+        <w:rPr>
+          <w:rFonts w:ascii="Consolas" w:hAnsi="Consolas" w:cs="Consolas"/>
+          <w:color w:val="000000"/>
+          <w:sz w:val="20"/>
+          <w:szCs w:val="20"/>
+        </w:rPr>
+        <w:t>calculaPena</w:t>
+      </w:r>
+      <w:proofErr w:type="spellEnd"/>
+      <w:r>
+        <w:rPr>
+          <w:rFonts w:ascii="Consolas" w:hAnsi="Consolas" w:cs="Consolas"/>
+          <w:color w:val="000000"/>
+          <w:sz w:val="20"/>
+          <w:szCs w:val="20"/>
+        </w:rPr>
+        <w:t>(</w:t>
+      </w:r>
+      <w:proofErr w:type="spellStart"/>
+      <w:proofErr w:type="gramEnd"/>
+      <w:r>
+        <w:rPr>
+          <w:rFonts w:ascii="Consolas" w:hAnsi="Consolas" w:cs="Consolas"/>
+          <w:color w:val="000000"/>
+          <w:sz w:val="20"/>
+          <w:szCs w:val="20"/>
+        </w:rPr>
+        <w:t>String</w:t>
+      </w:r>
+      <w:proofErr w:type="spellEnd"/>
+      <w:r>
+        <w:rPr>
+          <w:rFonts w:ascii="Consolas" w:hAnsi="Consolas" w:cs="Consolas"/>
+          <w:color w:val="000000"/>
+          <w:sz w:val="20"/>
+          <w:szCs w:val="20"/>
+        </w:rPr>
+        <w:t xml:space="preserve"> </w:t>
+      </w:r>
+      <w:proofErr w:type="spellStart"/>
+      <w:r>
+        <w:rPr>
+          <w:rFonts w:ascii="Consolas" w:hAnsi="Consolas" w:cs="Consolas"/>
+          <w:color w:val="6A3E3E"/>
+          <w:sz w:val="20"/>
+          <w:szCs w:val="20"/>
+        </w:rPr>
+        <w:t>respostaPrisioneiroA</w:t>
+      </w:r>
+      <w:proofErr w:type="spellEnd"/>
+      <w:r>
+        <w:rPr>
+          <w:rFonts w:ascii="Consolas" w:hAnsi="Consolas" w:cs="Consolas"/>
+          <w:color w:val="000000"/>
+          <w:sz w:val="20"/>
+          <w:szCs w:val="20"/>
+        </w:rPr>
+        <w:t xml:space="preserve">, </w:t>
+      </w:r>
+      <w:proofErr w:type="spellStart"/>
+      <w:r>
+        <w:rPr>
+          <w:rFonts w:ascii="Consolas" w:hAnsi="Consolas" w:cs="Consolas"/>
+          <w:color w:val="000000"/>
+          <w:sz w:val="20"/>
+          <w:szCs w:val="20"/>
+        </w:rPr>
+        <w:t>String</w:t>
+      </w:r>
+      <w:proofErr w:type="spellEnd"/>
+      <w:r>
+        <w:rPr>
+          <w:rFonts w:ascii="Consolas" w:hAnsi="Consolas" w:cs="Consolas"/>
+          <w:color w:val="000000"/>
+          <w:sz w:val="20"/>
+          <w:szCs w:val="20"/>
+        </w:rPr>
+        <w:t xml:space="preserve"> </w:t>
+      </w:r>
+      <w:proofErr w:type="spellStart"/>
+      <w:r>
+        <w:rPr>
+          <w:rFonts w:ascii="Consolas" w:hAnsi="Consolas" w:cs="Consolas"/>
+          <w:color w:val="6A3E3E"/>
+          <w:sz w:val="20"/>
+          <w:szCs w:val="20"/>
+        </w:rPr>
+        <w:t>respostaPrisioneiroB</w:t>
+      </w:r>
+      <w:proofErr w:type="spellEnd"/>
+      <w:r>
+        <w:rPr>
+          <w:rFonts w:ascii="Consolas" w:hAnsi="Consolas" w:cs="Consolas"/>
+          <w:color w:val="000000"/>
+          <w:sz w:val="20"/>
+          <w:szCs w:val="20"/>
+        </w:rPr>
+        <w:t xml:space="preserve">) { </w:t>
+      </w:r>
+    </w:p>
+    <w:p>
+      <w:pPr>
+        <w:autoSpaceDE w:val="0"/>
+        <w:autoSpaceDN w:val="0"/>
+        <w:adjustRightInd w:val="0"/>
+        <w:spacing w:after="0" w:line="240" w:lineRule="auto"/>
+        <w:rPr>
+          <w:rFonts w:ascii="Consolas" w:hAnsi="Consolas" w:cs="Consolas"/>
+          <w:sz w:val="20"/>
+          <w:szCs w:val="20"/>
+        </w:rPr>
+      </w:pPr>
+      <w:r>
+        <w:rPr>
+          <w:rFonts w:ascii="Consolas" w:hAnsi="Consolas" w:cs="Consolas"/>
+          <w:color w:val="000000"/>
+          <w:sz w:val="20"/>
+          <w:szCs w:val="20"/>
+        </w:rPr>
+        <w:tab/>
+        <w:t xml:space="preserve">      </w:t>
+      </w:r>
+      <w:proofErr w:type="spellStart"/>
+      <w:r>
+        <w:rPr>
+          <w:rFonts w:ascii="Consolas" w:hAnsi="Consolas" w:cs="Consolas"/>
+          <w:b/>
+          <w:bCs/>
+          <w:color w:val="7F0055"/>
+          <w:sz w:val="20"/>
+          <w:szCs w:val="20"/>
+        </w:rPr>
+        <w:t>if</w:t>
+      </w:r>
+      <w:proofErr w:type="spellEnd"/>
+      <w:r>
+        <w:rPr>
+          <w:rFonts w:ascii="Consolas" w:hAnsi="Consolas" w:cs="Consolas"/>
+          <w:color w:val="000000"/>
+          <w:sz w:val="20"/>
+          <w:szCs w:val="20"/>
+        </w:rPr>
+        <w:t xml:space="preserve"> (</w:t>
+      </w:r>
+      <w:proofErr w:type="spellStart"/>
+      <w:r>
+        <w:rPr>
+          <w:rFonts w:ascii="Consolas" w:hAnsi="Consolas" w:cs="Consolas"/>
+          <w:color w:val="6A3E3E"/>
+          <w:sz w:val="20"/>
+          <w:szCs w:val="20"/>
+        </w:rPr>
+        <w:t>respostaPrisioneiroA</w:t>
+      </w:r>
+      <w:proofErr w:type="spellEnd"/>
+      <w:r>
+        <w:rPr>
+          <w:rFonts w:ascii="Consolas" w:hAnsi="Consolas" w:cs="Consolas"/>
+          <w:color w:val="000000"/>
+          <w:sz w:val="20"/>
+          <w:szCs w:val="20"/>
+        </w:rPr>
+        <w:t xml:space="preserve"> == </w:t>
+      </w:r>
+      <w:r>
+        <w:rPr>
+          <w:rFonts w:ascii="Consolas" w:hAnsi="Consolas" w:cs="Consolas"/>
+          <w:color w:val="2A00FF"/>
+          <w:sz w:val="20"/>
+          <w:szCs w:val="20"/>
+        </w:rPr>
+        <w:t>"Culpado"</w:t>
+      </w:r>
+      <w:r>
+        <w:rPr>
+          <w:rFonts w:ascii="Consolas" w:hAnsi="Consolas" w:cs="Consolas"/>
+          <w:color w:val="000000"/>
+          <w:sz w:val="20"/>
+          <w:szCs w:val="20"/>
+        </w:rPr>
+        <w:t xml:space="preserve">) { </w:t>
+      </w:r>
+    </w:p>
+    <w:p>
+      <w:pPr>
+        <w:autoSpaceDE w:val="0"/>
+        <w:autoSpaceDN w:val="0"/>
+        <w:adjustRightInd w:val="0"/>
+        <w:spacing w:after="0" w:line="240" w:lineRule="auto"/>
+        <w:rPr>
+          <w:rFonts w:ascii="Consolas" w:hAnsi="Consolas" w:cs="Consolas"/>
+          <w:sz w:val="20"/>
+          <w:szCs w:val="20"/>
+        </w:rPr>
+      </w:pPr>
+      <w:r>
+        <w:rPr>
+          <w:rFonts w:ascii="Consolas" w:hAnsi="Consolas" w:cs="Consolas"/>
+          <w:color w:val="000000"/>
+          <w:sz w:val="20"/>
+          <w:szCs w:val="20"/>
+        </w:rPr>
+        <w:tab/>
+        <w:t xml:space="preserve">          </w:t>
+      </w:r>
+      <w:proofErr w:type="spellStart"/>
+      <w:r>
+        <w:rPr>
+          <w:rFonts w:ascii="Consolas" w:hAnsi="Consolas" w:cs="Consolas"/>
+          <w:b/>
+          <w:bCs/>
+          <w:color w:val="7F0055"/>
+          <w:sz w:val="20"/>
+          <w:szCs w:val="20"/>
+        </w:rPr>
+        <w:t>if</w:t>
+      </w:r>
+      <w:proofErr w:type="spellEnd"/>
+      <w:r>
+        <w:rPr>
+          <w:rFonts w:ascii="Consolas" w:hAnsi="Consolas" w:cs="Consolas"/>
+          <w:color w:val="000000"/>
+          <w:sz w:val="20"/>
+          <w:szCs w:val="20"/>
+        </w:rPr>
+        <w:t xml:space="preserve"> (</w:t>
+      </w:r>
+      <w:proofErr w:type="spellStart"/>
+      <w:r>
+        <w:rPr>
+          <w:rFonts w:ascii="Consolas" w:hAnsi="Consolas" w:cs="Consolas"/>
+          <w:color w:val="6A3E3E"/>
+          <w:sz w:val="20"/>
+          <w:szCs w:val="20"/>
+        </w:rPr>
+        <w:t>respostaPrisioneiroB</w:t>
+      </w:r>
+      <w:proofErr w:type="spellEnd"/>
+      <w:r>
+        <w:rPr>
+          <w:rFonts w:ascii="Consolas" w:hAnsi="Consolas" w:cs="Consolas"/>
+          <w:color w:val="000000"/>
+          <w:sz w:val="20"/>
+          <w:szCs w:val="20"/>
+        </w:rPr>
+        <w:t xml:space="preserve"> == </w:t>
+      </w:r>
+      <w:r>
+        <w:rPr>
+          <w:rFonts w:ascii="Consolas" w:hAnsi="Consolas" w:cs="Consolas"/>
+          <w:color w:val="2A00FF"/>
+          <w:sz w:val="20"/>
+          <w:szCs w:val="20"/>
+        </w:rPr>
+        <w:t>"Culpado"</w:t>
+      </w:r>
+      <w:r>
+        <w:rPr>
+          <w:rFonts w:ascii="Consolas" w:hAnsi="Consolas" w:cs="Consolas"/>
+          <w:color w:val="000000"/>
+          <w:sz w:val="20"/>
+          <w:szCs w:val="20"/>
+        </w:rPr>
+        <w:t xml:space="preserve">) { </w:t>
+      </w:r>
+    </w:p>
+    <w:p>
+      <w:pPr>
+        <w:autoSpaceDE w:val="0"/>
+        <w:autoSpaceDN w:val="0"/>
+        <w:adjustRightInd w:val="0"/>
+        <w:spacing w:after="0" w:line="240" w:lineRule="auto"/>
+        <w:rPr>
+          <w:rFonts w:ascii="Consolas" w:hAnsi="Consolas" w:cs="Consolas"/>
+          <w:sz w:val="20"/>
+          <w:szCs w:val="20"/>
+        </w:rPr>
+      </w:pPr>
+      <w:r>
+        <w:rPr>
+          <w:rFonts w:ascii="Consolas" w:hAnsi="Consolas" w:cs="Consolas"/>
+          <w:color w:val="000000"/>
+          <w:sz w:val="20"/>
+          <w:szCs w:val="20"/>
+        </w:rPr>
+        <w:tab/>
+        <w:t xml:space="preserve">            </w:t>
+      </w:r>
+      <w:proofErr w:type="spellStart"/>
+      <w:r>
+        <w:rPr>
+          <w:rFonts w:ascii="Consolas" w:hAnsi="Consolas" w:cs="Consolas"/>
+          <w:b/>
+          <w:bCs/>
+          <w:color w:val="7F0055"/>
+          <w:sz w:val="20"/>
+          <w:szCs w:val="20"/>
+        </w:rPr>
+        <w:t>return</w:t>
+      </w:r>
+      <w:proofErr w:type="spellEnd"/>
+      <w:r>
+        <w:rPr>
+          <w:rFonts w:ascii="Consolas" w:hAnsi="Consolas" w:cs="Consolas"/>
+          <w:color w:val="000000"/>
+          <w:sz w:val="20"/>
+          <w:szCs w:val="20"/>
+        </w:rPr>
+        <w:t xml:space="preserve"> </w:t>
+      </w:r>
+      <w:r>
+        <w:rPr>
+          <w:rFonts w:ascii="Consolas" w:hAnsi="Consolas" w:cs="Consolas"/>
+          <w:color w:val="0000C0"/>
+          <w:sz w:val="20"/>
+          <w:szCs w:val="20"/>
+        </w:rPr>
+        <w:t>PENA_CONDENACAO_</w:t>
+      </w:r>
+      <w:proofErr w:type="gramStart"/>
+      <w:r>
+        <w:rPr>
+          <w:rFonts w:ascii="Consolas" w:hAnsi="Consolas" w:cs="Consolas"/>
+          <w:color w:val="0000C0"/>
+          <w:sz w:val="20"/>
+          <w:szCs w:val="20"/>
+        </w:rPr>
+        <w:t>MUTUA</w:t>
+      </w:r>
+      <w:proofErr w:type="gramEnd"/>
+      <w:r>
+        <w:rPr>
+          <w:rFonts w:ascii="Consolas" w:hAnsi="Consolas" w:cs="Consolas"/>
+          <w:color w:val="000000"/>
+          <w:sz w:val="20"/>
+          <w:szCs w:val="20"/>
+        </w:rPr>
+        <w:t xml:space="preserve">; </w:t>
+      </w:r>
+    </w:p>
+    <w:p>
+      <w:pPr>
+        <w:autoSpaceDE w:val="0"/>
+        <w:autoSpaceDN w:val="0"/>
+        <w:adjustRightInd w:val="0"/>
+        <w:spacing w:after="0" w:line="240" w:lineRule="auto"/>
+        <w:rPr>
+          <w:rFonts w:ascii="Consolas" w:hAnsi="Consolas" w:cs="Consolas"/>
+          <w:sz w:val="20"/>
+          <w:szCs w:val="20"/>
+        </w:rPr>
+      </w:pPr>
+      <w:r>
+        <w:rPr>
+          <w:rFonts w:ascii="Consolas" w:hAnsi="Consolas" w:cs="Consolas"/>
+          <w:color w:val="000000"/>
+          <w:sz w:val="20"/>
+          <w:szCs w:val="20"/>
+        </w:rPr>
+        <w:tab/>
+        <w:t xml:space="preserve">          } </w:t>
+      </w:r>
+      <w:proofErr w:type="spellStart"/>
+      <w:r>
+        <w:rPr>
+          <w:rFonts w:ascii="Consolas" w:hAnsi="Consolas" w:cs="Consolas"/>
+          <w:b/>
+          <w:bCs/>
+          <w:color w:val="7F0055"/>
+          <w:sz w:val="20"/>
+          <w:szCs w:val="20"/>
+        </w:rPr>
+        <w:t>else</w:t>
+      </w:r>
+      <w:proofErr w:type="spellEnd"/>
+      <w:r>
+        <w:rPr>
+          <w:rFonts w:ascii="Consolas" w:hAnsi="Consolas" w:cs="Consolas"/>
+          <w:color w:val="000000"/>
+          <w:sz w:val="20"/>
+          <w:szCs w:val="20"/>
+        </w:rPr>
+        <w:t xml:space="preserve"> { </w:t>
+      </w:r>
+    </w:p>
+    <w:p>
+      <w:pPr>
+        <w:autoSpaceDE w:val="0"/>
+        <w:autoSpaceDN w:val="0"/>
+        <w:adjustRightInd w:val="0"/>
+        <w:spacing w:after="0" w:line="240" w:lineRule="auto"/>
+        <w:rPr>
+          <w:rFonts w:ascii="Consolas" w:hAnsi="Consolas" w:cs="Consolas"/>
+          <w:sz w:val="20"/>
+          <w:szCs w:val="20"/>
+        </w:rPr>
+      </w:pPr>
+      <w:r>
+        <w:rPr>
+          <w:rFonts w:ascii="Consolas" w:hAnsi="Consolas" w:cs="Consolas"/>
+          <w:color w:val="000000"/>
+          <w:sz w:val="20"/>
+          <w:szCs w:val="20"/>
+        </w:rPr>
+        <w:tab/>
+        <w:t xml:space="preserve">                 </w:t>
+      </w:r>
+      <w:proofErr w:type="spellStart"/>
+      <w:r>
+        <w:rPr>
+          <w:rFonts w:ascii="Consolas" w:hAnsi="Consolas" w:cs="Consolas"/>
+          <w:b/>
+          <w:bCs/>
+          <w:color w:val="7F0055"/>
+          <w:sz w:val="20"/>
+          <w:szCs w:val="20"/>
+        </w:rPr>
+        <w:t>return</w:t>
+      </w:r>
+      <w:proofErr w:type="spellEnd"/>
+      <w:r>
+        <w:rPr>
+          <w:rFonts w:ascii="Consolas" w:hAnsi="Consolas" w:cs="Consolas"/>
+          <w:color w:val="000000"/>
+          <w:sz w:val="20"/>
+          <w:szCs w:val="20"/>
+        </w:rPr>
+        <w:t xml:space="preserve"> </w:t>
+      </w:r>
+      <w:r>
+        <w:rPr>
+          <w:rFonts w:ascii="Consolas" w:hAnsi="Consolas" w:cs="Consolas"/>
+          <w:color w:val="0000C0"/>
+          <w:sz w:val="20"/>
+          <w:szCs w:val="20"/>
+        </w:rPr>
+        <w:t>PENA_CONDENACAO_INDIVIDUAL</w:t>
+      </w:r>
+      <w:r>
+        <w:rPr>
+          <w:rFonts w:ascii="Consolas" w:hAnsi="Consolas" w:cs="Consolas"/>
+          <w:color w:val="000000"/>
+          <w:sz w:val="20"/>
+          <w:szCs w:val="20"/>
+        </w:rPr>
+        <w:t xml:space="preserve">; </w:t>
+      </w:r>
+    </w:p>
+    <w:p>
+      <w:pPr>
+        <w:autoSpaceDE w:val="0"/>
+        <w:autoSpaceDN w:val="0"/>
+        <w:adjustRightInd w:val="0"/>
+        <w:spacing w:after="0" w:line="240" w:lineRule="auto"/>
+        <w:rPr>
+          <w:rFonts w:ascii="Consolas" w:hAnsi="Consolas" w:cs="Consolas"/>
+          <w:sz w:val="20"/>
+          <w:szCs w:val="20"/>
+        </w:rPr>
+      </w:pPr>
+      <w:r>
+        <w:rPr>
+          <w:rFonts w:ascii="Consolas" w:hAnsi="Consolas" w:cs="Consolas"/>
+          <w:color w:val="000000"/>
+          <w:sz w:val="20"/>
+          <w:szCs w:val="20"/>
+        </w:rPr>
+        <w:tab/>
+        <w:t xml:space="preserve">                 } </w:t>
+      </w:r>
+    </w:p>
+    <w:p>
+      <w:pPr>
+        <w:autoSpaceDE w:val="0"/>
+        <w:autoSpaceDN w:val="0"/>
+        <w:adjustRightInd w:val="0"/>
+        <w:spacing w:after="0" w:line="240" w:lineRule="auto"/>
+        <w:rPr>
+          <w:rFonts w:ascii="Consolas" w:hAnsi="Consolas" w:cs="Consolas"/>
+          <w:sz w:val="20"/>
+          <w:szCs w:val="20"/>
+        </w:rPr>
+      </w:pPr>
+      <w:r>
+        <w:rPr>
+          <w:rFonts w:ascii="Consolas" w:hAnsi="Consolas" w:cs="Consolas"/>
+          <w:color w:val="000000"/>
+          <w:sz w:val="20"/>
+          <w:szCs w:val="20"/>
+        </w:rPr>
+        <w:tab/>
+        <w:t xml:space="preserve">       } </w:t>
+      </w:r>
+      <w:proofErr w:type="spellStart"/>
+      <w:r>
+        <w:rPr>
+          <w:rFonts w:ascii="Consolas" w:hAnsi="Consolas" w:cs="Consolas"/>
+          <w:b/>
+          <w:bCs/>
+          <w:color w:val="7F0055"/>
+          <w:sz w:val="20"/>
+          <w:szCs w:val="20"/>
+        </w:rPr>
+        <w:t>else</w:t>
+      </w:r>
+      <w:proofErr w:type="spellEnd"/>
+      <w:r>
+        <w:rPr>
+          <w:rFonts w:ascii="Consolas" w:hAnsi="Consolas" w:cs="Consolas"/>
+          <w:color w:val="000000"/>
+          <w:sz w:val="20"/>
+          <w:szCs w:val="20"/>
+        </w:rPr>
+        <w:t xml:space="preserve"> { </w:t>
+      </w:r>
+    </w:p>
+    <w:p>
+      <w:pPr>
+        <w:autoSpaceDE w:val="0"/>
+        <w:autoSpaceDN w:val="0"/>
+        <w:adjustRightInd w:val="0"/>
+        <w:spacing w:after="0" w:line="240" w:lineRule="auto"/>
+        <w:rPr>
+          <w:rFonts w:ascii="Consolas" w:hAnsi="Consolas" w:cs="Consolas"/>
+          <w:sz w:val="20"/>
+          <w:szCs w:val="20"/>
+        </w:rPr>
+      </w:pPr>
+      <w:r>
+        <w:rPr>
+          <w:rFonts w:ascii="Consolas" w:hAnsi="Consolas" w:cs="Consolas"/>
+          <w:color w:val="000000"/>
+          <w:sz w:val="20"/>
+          <w:szCs w:val="20"/>
+        </w:rPr>
+        <w:tab/>
+        <w:t xml:space="preserve">                </w:t>
+      </w:r>
+      <w:proofErr w:type="spellStart"/>
+      <w:r>
+        <w:rPr>
+          <w:rFonts w:ascii="Consolas" w:hAnsi="Consolas" w:cs="Consolas"/>
+          <w:b/>
+          <w:bCs/>
+          <w:color w:val="7F0055"/>
+          <w:sz w:val="20"/>
+          <w:szCs w:val="20"/>
+        </w:rPr>
+        <w:t>if</w:t>
+      </w:r>
+      <w:proofErr w:type="spellEnd"/>
+      <w:r>
+        <w:rPr>
+          <w:rFonts w:ascii="Consolas" w:hAnsi="Consolas" w:cs="Consolas"/>
+          <w:color w:val="000000"/>
+          <w:sz w:val="20"/>
+          <w:szCs w:val="20"/>
+        </w:rPr>
+        <w:t xml:space="preserve"> (</w:t>
+      </w:r>
+      <w:proofErr w:type="spellStart"/>
+      <w:r>
+        <w:rPr>
+          <w:rFonts w:ascii="Consolas" w:hAnsi="Consolas" w:cs="Consolas"/>
+          <w:color w:val="6A3E3E"/>
+          <w:sz w:val="20"/>
+          <w:szCs w:val="20"/>
+        </w:rPr>
+        <w:t>respostaPrisioneiroB</w:t>
+      </w:r>
+      <w:proofErr w:type="spellEnd"/>
+      <w:r>
+        <w:rPr>
+          <w:rFonts w:ascii="Consolas" w:hAnsi="Consolas" w:cs="Consolas"/>
+          <w:color w:val="000000"/>
+          <w:sz w:val="20"/>
+          <w:szCs w:val="20"/>
+        </w:rPr>
+        <w:t xml:space="preserve"> == </w:t>
+      </w:r>
+      <w:r>
+        <w:rPr>
+          <w:rFonts w:ascii="Consolas" w:hAnsi="Consolas" w:cs="Consolas"/>
+          <w:color w:val="2A00FF"/>
+          <w:sz w:val="20"/>
+          <w:szCs w:val="20"/>
+        </w:rPr>
+        <w:t>"Culpado"</w:t>
+      </w:r>
+      <w:r>
+        <w:rPr>
+          <w:rFonts w:ascii="Consolas" w:hAnsi="Consolas" w:cs="Consolas"/>
+          <w:color w:val="000000"/>
+          <w:sz w:val="20"/>
+          <w:szCs w:val="20"/>
+        </w:rPr>
+        <w:t xml:space="preserve">) { </w:t>
+      </w:r>
+    </w:p>
+    <w:p>
+      <w:pPr>
+        <w:autoSpaceDE w:val="0"/>
+        <w:autoSpaceDN w:val="0"/>
+        <w:adjustRightInd w:val="0"/>
+        <w:spacing w:after="0" w:line="240" w:lineRule="auto"/>
+        <w:rPr>
+          <w:rFonts w:ascii="Consolas" w:hAnsi="Consolas" w:cs="Consolas"/>
+          <w:sz w:val="20"/>
+          <w:szCs w:val="20"/>
+        </w:rPr>
+      </w:pPr>
+      <w:r>
+        <w:rPr>
+          <w:rFonts w:ascii="Consolas" w:hAnsi="Consolas" w:cs="Consolas"/>
+          <w:color w:val="000000"/>
+          <w:sz w:val="20"/>
+          <w:szCs w:val="20"/>
+        </w:rPr>
+        <w:tab/>
+        <w:t xml:space="preserve">                    </w:t>
+      </w:r>
+      <w:proofErr w:type="spellStart"/>
+      <w:r>
+        <w:rPr>
+          <w:rFonts w:ascii="Consolas" w:hAnsi="Consolas" w:cs="Consolas"/>
+          <w:b/>
+          <w:bCs/>
+          <w:color w:val="7F0055"/>
+          <w:sz w:val="20"/>
+          <w:szCs w:val="20"/>
+        </w:rPr>
+        <w:t>return</w:t>
+      </w:r>
+      <w:proofErr w:type="spellEnd"/>
+      <w:r>
+        <w:rPr>
+          <w:rFonts w:ascii="Consolas" w:hAnsi="Consolas" w:cs="Consolas"/>
+          <w:color w:val="000000"/>
+          <w:sz w:val="20"/>
+          <w:szCs w:val="20"/>
+        </w:rPr>
+        <w:t xml:space="preserve"> </w:t>
+      </w:r>
+      <w:r>
+        <w:rPr>
+          <w:rFonts w:ascii="Consolas" w:hAnsi="Consolas" w:cs="Consolas"/>
+          <w:color w:val="0000C0"/>
+          <w:sz w:val="20"/>
+          <w:szCs w:val="20"/>
+        </w:rPr>
+        <w:t>PENA_CONDENACAO_CUMPLICES</w:t>
+      </w:r>
+      <w:r>
+        <w:rPr>
+          <w:rFonts w:ascii="Consolas" w:hAnsi="Consolas" w:cs="Consolas"/>
+          <w:color w:val="000000"/>
+          <w:sz w:val="20"/>
+          <w:szCs w:val="20"/>
+        </w:rPr>
+        <w:t xml:space="preserve">; </w:t>
+      </w:r>
+    </w:p>
+    <w:p>
+      <w:pPr>
+        <w:autoSpaceDE w:val="0"/>
+        <w:autoSpaceDN w:val="0"/>
+        <w:adjustRightInd w:val="0"/>
+        <w:spacing w:after="0" w:line="240" w:lineRule="auto"/>
+        <w:rPr>
+          <w:rFonts w:ascii="Consolas" w:hAnsi="Consolas" w:cs="Consolas"/>
+          <w:sz w:val="20"/>
+          <w:szCs w:val="20"/>
+        </w:rPr>
+      </w:pPr>
+      <w:r>
+        <w:rPr>
+          <w:rFonts w:ascii="Consolas" w:hAnsi="Consolas" w:cs="Consolas"/>
+          <w:color w:val="000000"/>
+          <w:sz w:val="20"/>
+          <w:szCs w:val="20"/>
+        </w:rPr>
+        <w:tab/>
+        <w:t xml:space="preserve">                } </w:t>
+      </w:r>
+      <w:proofErr w:type="spellStart"/>
+      <w:r>
+        <w:rPr>
+          <w:rFonts w:ascii="Consolas" w:hAnsi="Consolas" w:cs="Consolas"/>
+          <w:b/>
+          <w:bCs/>
+          <w:color w:val="7F0055"/>
+          <w:sz w:val="20"/>
+          <w:szCs w:val="20"/>
+        </w:rPr>
+        <w:t>else</w:t>
+      </w:r>
+      <w:proofErr w:type="spellEnd"/>
+      <w:r>
+        <w:rPr>
+          <w:rFonts w:ascii="Consolas" w:hAnsi="Consolas" w:cs="Consolas"/>
+          <w:color w:val="000000"/>
+          <w:sz w:val="20"/>
+          <w:szCs w:val="20"/>
+        </w:rPr>
+        <w:t xml:space="preserve"> { </w:t>
+      </w:r>
+    </w:p>
+    <w:p>
+      <w:pPr>
+        <w:autoSpaceDE w:val="0"/>
+        <w:autoSpaceDN w:val="0"/>
+        <w:adjustRightInd w:val="0"/>
+        <w:spacing w:after="0" w:line="240" w:lineRule="auto"/>
+        <w:rPr>
+          <w:rFonts w:ascii="Consolas" w:hAnsi="Consolas" w:cs="Consolas"/>
+          <w:sz w:val="20"/>
+          <w:szCs w:val="20"/>
+        </w:rPr>
+      </w:pPr>
+      <w:r>
+        <w:rPr>
+          <w:rFonts w:ascii="Consolas" w:hAnsi="Consolas" w:cs="Consolas"/>
+          <w:color w:val="000000"/>
+          <w:sz w:val="20"/>
+          <w:szCs w:val="20"/>
+        </w:rPr>
+        <w:tab/>
+        <w:t xml:space="preserve">                         </w:t>
+      </w:r>
+      <w:proofErr w:type="spellStart"/>
+      <w:r>
+        <w:rPr>
+          <w:rFonts w:ascii="Consolas" w:hAnsi="Consolas" w:cs="Consolas"/>
+          <w:b/>
+          <w:bCs/>
+          <w:color w:val="7F0055"/>
+          <w:sz w:val="20"/>
+          <w:szCs w:val="20"/>
+        </w:rPr>
+        <w:t>return</w:t>
+      </w:r>
+      <w:proofErr w:type="spellEnd"/>
+      <w:r>
+        <w:rPr>
+          <w:rFonts w:ascii="Consolas" w:hAnsi="Consolas" w:cs="Consolas"/>
+          <w:color w:val="000000"/>
+          <w:sz w:val="20"/>
+          <w:szCs w:val="20"/>
+        </w:rPr>
+        <w:t xml:space="preserve"> </w:t>
+      </w:r>
+      <w:r>
+        <w:rPr>
+          <w:rFonts w:ascii="Consolas" w:hAnsi="Consolas" w:cs="Consolas"/>
+          <w:color w:val="0000C0"/>
+          <w:sz w:val="20"/>
+          <w:szCs w:val="20"/>
+        </w:rPr>
+        <w:t>PENA_INOCENCIA</w:t>
+      </w:r>
+      <w:r>
+        <w:rPr>
+          <w:rFonts w:ascii="Consolas" w:hAnsi="Consolas" w:cs="Consolas"/>
+          <w:color w:val="000000"/>
+          <w:sz w:val="20"/>
+          <w:szCs w:val="20"/>
+        </w:rPr>
+        <w:t xml:space="preserve">; </w:t>
+      </w:r>
+    </w:p>
+    <w:p>
+      <w:pPr>
+        <w:autoSpaceDE w:val="0"/>
+        <w:autoSpaceDN w:val="0"/>
+        <w:adjustRightInd w:val="0"/>
+        <w:spacing w:after="0" w:line="240" w:lineRule="auto"/>
+        <w:rPr>
+          <w:rFonts w:ascii="Consolas" w:hAnsi="Consolas" w:cs="Consolas"/>
+          <w:sz w:val="20"/>
+          <w:szCs w:val="20"/>
+        </w:rPr>
+      </w:pPr>
+      <w:r>
+        <w:rPr>
+          <w:rFonts w:ascii="Consolas" w:hAnsi="Consolas" w:cs="Consolas"/>
+          <w:color w:val="000000"/>
+          <w:sz w:val="20"/>
+          <w:szCs w:val="20"/>
+        </w:rPr>
+        <w:tab/>
+        <w:t xml:space="preserve">                        } </w:t>
+      </w:r>
+    </w:p>
+    <w:p>
+      <w:pPr>
+        <w:autoSpaceDE w:val="0"/>
+        <w:autoSpaceDN w:val="0"/>
+        <w:adjustRightInd w:val="0"/>
+        <w:spacing w:after="0" w:line="240" w:lineRule="auto"/>
+        <w:rPr>
+          <w:rFonts w:ascii="Consolas" w:hAnsi="Consolas" w:cs="Consolas"/>
+          <w:sz w:val="20"/>
+          <w:szCs w:val="20"/>
+        </w:rPr>
+      </w:pPr>
+      <w:r>
+        <w:rPr>
+          <w:rFonts w:ascii="Consolas" w:hAnsi="Consolas" w:cs="Consolas"/>
+          <w:color w:val="000000"/>
+          <w:sz w:val="20"/>
+          <w:szCs w:val="20"/>
+        </w:rPr>
+        <w:tab/>
+        <w:t xml:space="preserve">                } </w:t>
+      </w:r>
+    </w:p>
+    <w:p>
+      <w:pPr>
+        <w:autoSpaceDE w:val="0"/>
+        <w:autoSpaceDN w:val="0"/>
+        <w:adjustRightInd w:val="0"/>
+        <w:spacing w:after="0" w:line="240" w:lineRule="auto"/>
+        <w:rPr>
+          <w:rFonts w:ascii="Consolas" w:hAnsi="Consolas" w:cs="Consolas"/>
+          <w:sz w:val="20"/>
+          <w:szCs w:val="20"/>
+        </w:rPr>
+      </w:pPr>
+      <w:r>
+        <w:rPr>
+          <w:rFonts w:ascii="Consolas" w:hAnsi="Consolas" w:cs="Consolas"/>
+          <w:color w:val="000000"/>
+          <w:sz w:val="20"/>
+          <w:szCs w:val="20"/>
+        </w:rPr>
+        <w:tab/>
+        <w:t xml:space="preserve">     } </w:t>
+      </w:r>
+    </w:p>
+    <w:p>
+      <w:pPr>
+        <w:rPr>
+          <w:rFonts w:ascii="Consolas" w:hAnsi="Consolas" w:cs="Consolas"/>
+          <w:color w:val="000000"/>
+          <w:sz w:val="20"/>
+          <w:szCs w:val="20"/>
+        </w:rPr>
+      </w:pPr>
+      <w:r>
+        <w:rPr>
+          <w:rFonts w:ascii="Consolas" w:hAnsi="Consolas" w:cs="Consolas"/>
+          <w:color w:val="000000"/>
+          <w:sz w:val="20"/>
+          <w:szCs w:val="20"/>
+        </w:rPr>
+        <w:tab/>
+        <w:t>}</w:t>
+      </w:r>
+    </w:p>
+    <w:p>
+      <w:pPr>
+        <w:rPr>
+          <w:b/>
+          <w:bCs/>
+          <w:sz w:val="28"/>
+          <w:szCs w:val="28"/>
+        </w:rPr>
+      </w:pPr>
+      <w:r>
+        <w:rPr>
+          <w:noProof/>
+        </w:rPr>
+        <w:drawing>
+          <wp:inline distT="0" distB="0" distL="0" distR="0" wp14:anchorId="264551EA" wp14:editId="62A0751B">
+            <wp:extent cx="5400040" cy="2082165"/>
+            <wp:effectExtent l="0" t="0" r="0" b="0"/>
+            <wp:docPr id="16" name="Imagem 16"/>
+            <wp:cNvGraphicFramePr>
+              <a:graphicFrameLocks xmlns:a="http://schemas.openxmlformats.org/drawingml/2006/main" noChangeAspect="1"/>
+            </wp:cNvGraphicFramePr>
+            <a:graphic xmlns:a="http://schemas.openxmlformats.org/drawingml/2006/main">
+              <a:graphicData uri="http://schemas.openxmlformats.org/drawingml/2006/picture">
+                <pic:pic xmlns:pic="http://schemas.openxmlformats.org/drawingml/2006/picture">
+                  <pic:nvPicPr>
+                    <pic:cNvPr id="1" name=""/>
+                    <pic:cNvPicPr/>
+                  </pic:nvPicPr>
+                  <pic:blipFill>
+                    <a:blip r:embed="rId19"/>
+                    <a:stretch>
+                      <a:fillRect/>
+                    </a:stretch>
+                  </pic:blipFill>
+                  <pic:spPr>
+                    <a:xfrm>
+                      <a:off x="0" y="0"/>
+                      <a:ext cx="5400040" cy="2082165"/>
+                    </a:xfrm>
+                    <a:prstGeom prst="rect">
+                      <a:avLst/>
+                    </a:prstGeom>
+                  </pic:spPr>
+                </pic:pic>
+              </a:graphicData>
+            </a:graphic>
+          </wp:inline>
+        </w:drawing>
+      </w:r>
+    </w:p>
+    <w:p>
+      <w:pPr>
+        <w:rPr>
+          <w:b/>
+          <w:bCs/>
+          <w:sz w:val="28"/>
+          <w:szCs w:val="28"/>
+        </w:rPr>
+      </w:pPr>
+      <w:r>
+        <w:rPr>
+          <w:b/>
+          <w:bCs/>
+          <w:sz w:val="28"/>
+          <w:szCs w:val="28"/>
+        </w:rPr>
+        <w:t>Sem erros.</w:t>
       </w:r>
     </w:p>
     <w:sectPr>

</xml_diff>